<commit_message>
Added closed ticket search and auto focus on ticket search box
</commit_message>
<xml_diff>
--- a/CSD+ Documentation.docx
+++ b/CSD+ Documentation.docx
@@ -694,12 +694,10 @@
         <w:pStyle w:val="Content"/>
       </w:pPr>
       <w:r>
-        <w:t>Stored replies scrapes the CSD’s DOM to prepo</w:t>
-      </w:r>
-      <w:bookmarkStart w:id="0" w:name="_GoBack"/>
-      <w:bookmarkEnd w:id="0"/>
-      <w:r>
-        <w:t xml:space="preserve">pulate messages anywhere in the system. </w:t>
+        <w:t xml:space="preserve">Stored replies scrapes the CSD’s DOM to prepopulate messages anywhere in the system. </w:t>
+      </w:r>
+      <w:r>
+        <w:t>So if it’s in the CSD it can be in your message.</w:t>
       </w:r>
     </w:p>
     <w:p>
@@ -713,6 +711,10 @@
         <w:ind w:left="1440"/>
       </w:pPr>
       <w:r>
+        <w:rPr>
+          <w:noProof/>
+          <w:lang w:val="en-AU" w:eastAsia="en-AU"/>
+        </w:rPr>
         <w:drawing>
           <wp:anchor distT="0" distB="0" distL="114300" distR="114300" simplePos="0" relativeHeight="251661312" behindDoc="0" locked="0" layoutInCell="1" allowOverlap="1">
             <wp:simplePos x="0" y="0"/>
@@ -804,88 +806,344 @@
       <w:pPr>
         <w:pStyle w:val="Content"/>
       </w:pPr>
-    </w:p>
-    <w:p>
-      <w:pPr>
-        <w:pStyle w:val="Content"/>
-      </w:pPr>
-    </w:p>
-    <w:p>
-      <w:pPr>
-        <w:pStyle w:val="Content"/>
-      </w:pPr>
-    </w:p>
-    <w:p>
-      <w:pPr>
-        <w:pStyle w:val="Content"/>
-      </w:pPr>
-    </w:p>
-    <w:p>
-      <w:pPr>
-        <w:pStyle w:val="Content"/>
-      </w:pPr>
-    </w:p>
-    <w:p>
-      <w:pPr>
-        <w:pStyle w:val="Content"/>
-      </w:pPr>
-    </w:p>
-    <w:p>
-      <w:pPr>
-        <w:pStyle w:val="Content"/>
-      </w:pPr>
-    </w:p>
-    <w:p>
-      <w:pPr>
-        <w:pStyle w:val="Content"/>
-      </w:pPr>
-    </w:p>
-    <w:p>
-      <w:pPr>
-        <w:pStyle w:val="Content"/>
-      </w:pPr>
-    </w:p>
-    <w:p>
-      <w:pPr>
-        <w:pStyle w:val="EmphasisText"/>
-      </w:pPr>
-    </w:p>
-    <w:p>
-      <w:pPr>
-        <w:pStyle w:val="EmphasisText"/>
-      </w:pPr>
-    </w:p>
-    <w:p>
-      <w:pPr>
-        <w:pStyle w:val="EmphasisText"/>
-      </w:pPr>
-    </w:p>
-    <w:p>
-      <w:pPr>
-        <w:pStyle w:val="EmphasisText"/>
-      </w:pPr>
-    </w:p>
-    <w:p>
-      <w:pPr>
-        <w:pStyle w:val="EmphasisText"/>
-      </w:pPr>
-    </w:p>
-    <w:p>
-      <w:pPr>
-        <w:pStyle w:val="EmphasisText"/>
-      </w:pPr>
-    </w:p>
-    <w:p>
-      <w:pPr>
-        <w:pStyle w:val="EmphasisText"/>
-      </w:pPr>
+      <w:bookmarkStart w:id="0" w:name="_GoBack"/>
+      <w:bookmarkEnd w:id="0"/>
+    </w:p>
+    <w:p>
+      <w:pPr>
+        <w:pStyle w:val="Content"/>
+      </w:pPr>
+    </w:p>
+    <w:p>
+      <w:pPr>
+        <w:pStyle w:val="Content"/>
+      </w:pPr>
+    </w:p>
+    <w:p>
+      <w:pPr>
+        <w:pStyle w:val="Content"/>
+      </w:pPr>
+      <w:r>
+        <w:t>Buttons that work on with Customer:</w:t>
+      </w:r>
+    </w:p>
+    <w:p>
+      <w:pPr>
+        <w:pStyle w:val="Content"/>
+        <w:numPr>
+          <w:ilvl w:val="3"/>
+          <w:numId w:val="2"/>
+        </w:numPr>
+      </w:pPr>
+      <w:r>
+        <w:t>No Contact</w:t>
+      </w:r>
+    </w:p>
+    <w:p>
+      <w:pPr>
+        <w:pStyle w:val="Content"/>
+        <w:numPr>
+          <w:ilvl w:val="3"/>
+          <w:numId w:val="2"/>
+        </w:numPr>
+      </w:pPr>
+      <w:r>
+        <w:t>Message Left</w:t>
+      </w:r>
+    </w:p>
+    <w:p>
+      <w:pPr>
+        <w:pStyle w:val="Content"/>
+        <w:numPr>
+          <w:ilvl w:val="3"/>
+          <w:numId w:val="2"/>
+        </w:numPr>
+      </w:pPr>
+      <w:r>
+        <w:t>DB Request</w:t>
+      </w:r>
+    </w:p>
+    <w:p>
+      <w:pPr>
+        <w:pStyle w:val="Content"/>
+      </w:pPr>
+      <w:r>
+        <w:t>Buttons that work in Customer Note</w:t>
+      </w:r>
+    </w:p>
+    <w:p>
+      <w:pPr>
+        <w:pStyle w:val="Content"/>
+        <w:numPr>
+          <w:ilvl w:val="0"/>
+          <w:numId w:val="8"/>
+        </w:numPr>
+      </w:pPr>
+      <w:r>
+        <w:t>Sent to Dev</w:t>
+      </w:r>
+    </w:p>
+    <w:p>
+      <w:pPr>
+        <w:pStyle w:val="Content"/>
+        <w:numPr>
+          <w:ilvl w:val="0"/>
+          <w:numId w:val="8"/>
+        </w:numPr>
+      </w:pPr>
+      <w:r>
+        <w:t xml:space="preserve">Initial </w:t>
+      </w:r>
+      <w:r>
+        <w:t>response</w:t>
+      </w:r>
+    </w:p>
+    <w:p>
+      <w:pPr>
+        <w:pStyle w:val="Content"/>
+      </w:pPr>
+    </w:p>
+    <w:p>
+      <w:pPr>
+        <w:pStyle w:val="Content"/>
+      </w:pPr>
+    </w:p>
+    <w:p>
+      <w:pPr>
+        <w:pStyle w:val="Content"/>
+      </w:pPr>
+    </w:p>
+    <w:p>
+      <w:pPr>
+        <w:pStyle w:val="Content"/>
+      </w:pPr>
+    </w:p>
+    <w:p>
+      <w:pPr>
+        <w:pStyle w:val="Content"/>
+      </w:pPr>
+    </w:p>
+    <w:p>
+      <w:pPr>
+        <w:pStyle w:val="Content"/>
+      </w:pPr>
+    </w:p>
+    <w:p>
+      <w:pPr>
+        <w:pStyle w:val="Content"/>
+      </w:pPr>
+    </w:p>
+    <w:p>
+      <w:pPr>
+        <w:pStyle w:val="Content"/>
+        <w:rPr>
+          <w:b/>
+        </w:rPr>
+      </w:pPr>
+      <w:r>
+        <w:rPr>
+          <w:b/>
+        </w:rPr>
+        <w:lastRenderedPageBreak/>
+        <w:t>Example</w:t>
+      </w:r>
+      <w:r>
+        <w:rPr>
+          <w:b/>
+        </w:rPr>
+        <w:t>:</w:t>
+      </w:r>
+    </w:p>
+    <w:p>
+      <w:pPr>
+        <w:pStyle w:val="Content"/>
+      </w:pPr>
+      <w:r>
+        <w:t>In this example we are requesting a database from the customer.</w:t>
+      </w:r>
+    </w:p>
+    <w:p>
+      <w:pPr>
+        <w:pStyle w:val="Content"/>
+        <w:numPr>
+          <w:ilvl w:val="0"/>
+          <w:numId w:val="10"/>
+        </w:numPr>
+      </w:pPr>
+      <w:r>
+        <w:t>As we would only ever send this message from with customer navigate to the with customer screen.</w:t>
+      </w:r>
+    </w:p>
+    <w:p>
+      <w:pPr>
+        <w:pStyle w:val="Content"/>
+        <w:jc w:val="center"/>
+      </w:pPr>
+      <w:r>
+        <w:drawing>
+          <wp:inline distT="0" distB="0" distL="0" distR="0" wp14:anchorId="1E3F98AA" wp14:editId="6F7B9BF7">
+            <wp:extent cx="5061585" cy="2705014"/>
+            <wp:effectExtent l="0" t="0" r="5715" b="635"/>
+            <wp:docPr id="7" name="Picture 7"/>
+            <wp:cNvGraphicFramePr>
+              <a:graphicFrameLocks xmlns:a="http://schemas.openxmlformats.org/drawingml/2006/main" noChangeAspect="1"/>
+            </wp:cNvGraphicFramePr>
+            <a:graphic xmlns:a="http://schemas.openxmlformats.org/drawingml/2006/main">
+              <a:graphicData uri="http://schemas.openxmlformats.org/drawingml/2006/picture">
+                <pic:pic xmlns:pic="http://schemas.openxmlformats.org/drawingml/2006/picture">
+                  <pic:nvPicPr>
+                    <pic:cNvPr id="1" name=""/>
+                    <pic:cNvPicPr/>
+                  </pic:nvPicPr>
+                  <pic:blipFill>
+                    <a:blip r:embed="rId11"/>
+                    <a:stretch>
+                      <a:fillRect/>
+                    </a:stretch>
+                  </pic:blipFill>
+                  <pic:spPr>
+                    <a:xfrm>
+                      <a:off x="0" y="0"/>
+                      <a:ext cx="5067724" cy="2708295"/>
+                    </a:xfrm>
+                    <a:prstGeom prst="rect">
+                      <a:avLst/>
+                    </a:prstGeom>
+                  </pic:spPr>
+                </pic:pic>
+              </a:graphicData>
+            </a:graphic>
+          </wp:inline>
+        </w:drawing>
+      </w:r>
+    </w:p>
+    <w:p>
+      <w:pPr>
+        <w:pStyle w:val="Content"/>
+      </w:pPr>
+    </w:p>
+    <w:p>
+      <w:pPr>
+        <w:pStyle w:val="Content"/>
+        <w:numPr>
+          <w:ilvl w:val="0"/>
+          <w:numId w:val="10"/>
+        </w:numPr>
+      </w:pPr>
+      <w:r>
+        <w:t>Click the appropriate response, DB request in our case.</w:t>
+      </w:r>
+    </w:p>
+    <w:p>
+      <w:pPr>
+        <w:pStyle w:val="Content"/>
+        <w:jc w:val="center"/>
+      </w:pPr>
+      <w:r>
+        <w:drawing>
+          <wp:inline distT="0" distB="0" distL="0" distR="0" wp14:anchorId="730A228C" wp14:editId="04DE5A1F">
+            <wp:extent cx="2886577" cy="3651829"/>
+            <wp:effectExtent l="0" t="0" r="9525" b="6350"/>
+            <wp:docPr id="10" name="Picture 10"/>
+            <wp:cNvGraphicFramePr>
+              <a:graphicFrameLocks xmlns:a="http://schemas.openxmlformats.org/drawingml/2006/main" noChangeAspect="1"/>
+            </wp:cNvGraphicFramePr>
+            <a:graphic xmlns:a="http://schemas.openxmlformats.org/drawingml/2006/main">
+              <a:graphicData uri="http://schemas.openxmlformats.org/drawingml/2006/picture">
+                <pic:pic xmlns:pic="http://schemas.openxmlformats.org/drawingml/2006/picture">
+                  <pic:nvPicPr>
+                    <pic:cNvPr id="1" name=""/>
+                    <pic:cNvPicPr/>
+                  </pic:nvPicPr>
+                  <pic:blipFill>
+                    <a:blip r:embed="rId12"/>
+                    <a:stretch>
+                      <a:fillRect/>
+                    </a:stretch>
+                  </pic:blipFill>
+                  <pic:spPr>
+                    <a:xfrm>
+                      <a:off x="0" y="0"/>
+                      <a:ext cx="2894943" cy="3662413"/>
+                    </a:xfrm>
+                    <a:prstGeom prst="rect">
+                      <a:avLst/>
+                    </a:prstGeom>
+                  </pic:spPr>
+                </pic:pic>
+              </a:graphicData>
+            </a:graphic>
+          </wp:inline>
+        </w:drawing>
+      </w:r>
+    </w:p>
+    <w:p>
+      <w:pPr>
+        <w:pStyle w:val="Content"/>
+        <w:jc w:val="center"/>
+      </w:pPr>
+    </w:p>
+    <w:p>
+      <w:pPr>
+        <w:pStyle w:val="Content"/>
+        <w:numPr>
+          <w:ilvl w:val="0"/>
+          <w:numId w:val="10"/>
+        </w:numPr>
+      </w:pPr>
+      <w:r>
+        <w:lastRenderedPageBreak/>
+        <w:t>This will send the message to your Clipboard, click into the message window and paste it (CTRL + V or right click &gt; Paste)</w:t>
+      </w:r>
+    </w:p>
+    <w:p>
+      <w:pPr>
+        <w:pStyle w:val="Content"/>
+        <w:jc w:val="center"/>
+      </w:pPr>
+      <w:r>
+        <w:drawing>
+          <wp:inline distT="0" distB="0" distL="0" distR="0" wp14:anchorId="471316C4" wp14:editId="4FBD3AC7">
+            <wp:extent cx="4600575" cy="2504480"/>
+            <wp:effectExtent l="0" t="0" r="0" b="0"/>
+            <wp:docPr id="11" name="Picture 11"/>
+            <wp:cNvGraphicFramePr>
+              <a:graphicFrameLocks xmlns:a="http://schemas.openxmlformats.org/drawingml/2006/main" noChangeAspect="1"/>
+            </wp:cNvGraphicFramePr>
+            <a:graphic xmlns:a="http://schemas.openxmlformats.org/drawingml/2006/main">
+              <a:graphicData uri="http://schemas.openxmlformats.org/drawingml/2006/picture">
+                <pic:pic xmlns:pic="http://schemas.openxmlformats.org/drawingml/2006/picture">
+                  <pic:nvPicPr>
+                    <pic:cNvPr id="1" name=""/>
+                    <pic:cNvPicPr/>
+                  </pic:nvPicPr>
+                  <pic:blipFill>
+                    <a:blip r:embed="rId13"/>
+                    <a:stretch>
+                      <a:fillRect/>
+                    </a:stretch>
+                  </pic:blipFill>
+                  <pic:spPr>
+                    <a:xfrm>
+                      <a:off x="0" y="0"/>
+                      <a:ext cx="4614736" cy="2512189"/>
+                    </a:xfrm>
+                    <a:prstGeom prst="rect">
+                      <a:avLst/>
+                    </a:prstGeom>
+                  </pic:spPr>
+                </pic:pic>
+              </a:graphicData>
+            </a:graphic>
+          </wp:inline>
+        </w:drawing>
+      </w:r>
     </w:p>
     <w:p>
       <w:pPr>
         <w:pStyle w:val="Heading1"/>
       </w:pPr>
       <w:r>
-        <w:lastRenderedPageBreak/>
         <w:t>Searching</w:t>
       </w:r>
     </w:p>
@@ -896,11 +1154,6 @@
       <w:r>
         <w:t>Searching with CSD+ is made a lot easier now that you don’t have to navigate the CSD to search for an open ticket or problem record.</w:t>
       </w:r>
-    </w:p>
-    <w:p>
-      <w:pPr>
-        <w:pStyle w:val="Content"/>
-      </w:pPr>
     </w:p>
     <w:p>
       <w:pPr>
@@ -909,6 +1162,8 @@
       <w:r>
         <w:rPr>
           <w:rStyle w:val="EmphasisTextChar"/>
+          <w:noProof/>
+          <w:lang w:val="en-AU" w:eastAsia="en-AU"/>
         </w:rPr>
         <w:drawing>
           <wp:anchor distT="0" distB="0" distL="114300" distR="114300" simplePos="0" relativeHeight="251662336" behindDoc="1" locked="0" layoutInCell="1" allowOverlap="1">
@@ -942,7 +1197,7 @@
                     <pic:cNvPicPr/>
                   </pic:nvPicPr>
                   <pic:blipFill>
-                    <a:blip r:embed="rId11">
+                    <a:blip r:embed="rId14">
                       <a:extLst>
                         <a:ext uri="{28A0092B-C50C-407E-A947-70E740481C1C}">
                           <a14:useLocalDpi xmlns:a14="http://schemas.microsoft.com/office/drawing/2010/main" val="0"/>
@@ -1004,6 +1259,10 @@
         <w:ind w:left="2880"/>
       </w:pPr>
       <w:r>
+        <w:rPr>
+          <w:noProof/>
+          <w:lang w:val="en-AU" w:eastAsia="en-AU"/>
+        </w:rPr>
         <w:drawing>
           <wp:anchor distT="0" distB="0" distL="114300" distR="114300" simplePos="0" relativeHeight="251663360" behindDoc="1" locked="0" layoutInCell="1" allowOverlap="1">
             <wp:simplePos x="0" y="0"/>
@@ -1036,7 +1295,7 @@
                     <pic:cNvPicPr/>
                   </pic:nvPicPr>
                   <pic:blipFill>
-                    <a:blip r:embed="rId12">
+                    <a:blip r:embed="rId15">
                       <a:extLst>
                         <a:ext uri="{28A0092B-C50C-407E-A947-70E740481C1C}">
                           <a14:useLocalDpi xmlns:a14="http://schemas.microsoft.com/office/drawing/2010/main" val="0"/>
@@ -1075,49 +1334,31 @@
     <w:p>
       <w:pPr>
         <w:pStyle w:val="Content"/>
-        <w:ind w:left="2880"/>
-      </w:pPr>
-    </w:p>
-    <w:p>
-      <w:pPr>
-        <w:pStyle w:val="Content"/>
-        <w:ind w:left="2880"/>
-      </w:pPr>
-    </w:p>
-    <w:p>
-      <w:pPr>
-        <w:pStyle w:val="Content"/>
-        <w:ind w:left="2880"/>
-      </w:pPr>
-    </w:p>
-    <w:p>
-      <w:pPr>
-        <w:pStyle w:val="Content"/>
-        <w:ind w:left="2880"/>
-      </w:pPr>
-    </w:p>
-    <w:p>
-      <w:pPr>
-        <w:pStyle w:val="Content"/>
-        <w:ind w:left="2880"/>
-      </w:pPr>
-    </w:p>
-    <w:p>
-      <w:pPr>
-        <w:pStyle w:val="Content"/>
-        <w:ind w:left="2880"/>
-      </w:pPr>
-    </w:p>
-    <w:p>
-      <w:pPr>
-        <w:pStyle w:val="Content"/>
-        <w:ind w:left="2880"/>
-      </w:pPr>
-    </w:p>
-    <w:p>
-      <w:pPr>
-        <w:pStyle w:val="Content"/>
-        <w:ind w:left="2880"/>
+      </w:pPr>
+    </w:p>
+    <w:p>
+      <w:pPr>
+        <w:pStyle w:val="Content"/>
+      </w:pPr>
+    </w:p>
+    <w:p>
+      <w:pPr>
+        <w:pStyle w:val="Content"/>
+      </w:pPr>
+    </w:p>
+    <w:p>
+      <w:pPr>
+        <w:pStyle w:val="Content"/>
+      </w:pPr>
+    </w:p>
+    <w:p>
+      <w:pPr>
+        <w:pStyle w:val="Content"/>
+      </w:pPr>
+    </w:p>
+    <w:p>
+      <w:pPr>
+        <w:pStyle w:val="Content"/>
       </w:pPr>
     </w:p>
     <w:p>
@@ -1182,6 +1423,10 @@
         <w:ind w:left="720" w:firstLine="720"/>
       </w:pPr>
       <w:r>
+        <w:rPr>
+          <w:noProof/>
+          <w:lang w:val="en-AU" w:eastAsia="en-AU"/>
+        </w:rPr>
         <w:drawing>
           <wp:inline distT="0" distB="0" distL="0" distR="0">
             <wp:extent cx="3124200" cy="504825"/>
@@ -1198,7 +1443,7 @@
                     <pic:cNvPicPr/>
                   </pic:nvPicPr>
                   <pic:blipFill>
-                    <a:blip r:embed="rId13">
+                    <a:blip r:embed="rId16">
                       <a:extLst>
                         <a:ext uri="{28A0092B-C50C-407E-A947-70E740481C1C}">
                           <a14:useLocalDpi xmlns:a14="http://schemas.microsoft.com/office/drawing/2010/main" val="0"/>
@@ -1237,6 +1482,10 @@
         <w:t>Tab titles have been changed to [Ticket Number] – [Organization]</w:t>
       </w:r>
       <w:r>
+        <w:rPr>
+          <w:noProof/>
+          <w:lang w:val="en-AU" w:eastAsia="en-AU"/>
+        </w:rPr>
         <w:drawing>
           <wp:inline distT="0" distB="0" distL="0" distR="0" wp14:anchorId="54B3841C" wp14:editId="7E7E5879">
             <wp:extent cx="2372056" cy="400106"/>
@@ -1253,7 +1502,7 @@
                     <pic:cNvPicPr/>
                   </pic:nvPicPr>
                   <pic:blipFill>
-                    <a:blip r:embed="rId14"/>
+                    <a:blip r:embed="rId17"/>
                     <a:stretch>
                       <a:fillRect/>
                     </a:stretch>
@@ -1292,8 +1541,8 @@
       </w:pPr>
     </w:p>
     <w:sectPr>
-      <w:headerReference w:type="default" r:id="rId15"/>
-      <w:footerReference w:type="default" r:id="rId16"/>
+      <w:headerReference w:type="default" r:id="rId18"/>
+      <w:footerReference w:type="default" r:id="rId19"/>
       <w:pgSz w:w="12240" w:h="15840"/>
       <w:pgMar w:top="720" w:right="1152" w:bottom="720" w:left="1152" w:header="0" w:footer="288" w:gutter="0"/>
       <w:pgNumType w:start="1"/>
@@ -1359,7 +1608,7 @@
           <w:rPr>
             <w:noProof/>
           </w:rPr>
-          <w:t>5</w:t>
+          <w:t>6</w:t>
         </w:r>
         <w:r>
           <w:rPr>
@@ -1678,7 +1927,7 @@
   <w:abstractNum w:abstractNumId="2" w15:restartNumberingAfterBreak="0">
     <w:nsid w:val="3A5754C0"/>
     <w:multiLevelType w:val="hybridMultilevel"/>
-    <w:tmpl w:val="511AECCC"/>
+    <w:tmpl w:val="7682BC5E"/>
     <w:lvl w:ilvl="0" w:tplc="0C090001">
       <w:start w:val="1"/>
       <w:numFmt w:val="bullet"/>
@@ -1703,7 +1952,7 @@
         <w:rFonts w:ascii="Courier New" w:hAnsi="Courier New" w:cs="Courier New" w:hint="default"/>
       </w:rPr>
     </w:lvl>
-    <w:lvl w:ilvl="2" w:tplc="0C090005" w:tentative="1">
+    <w:lvl w:ilvl="2" w:tplc="0C090005">
       <w:start w:val="1"/>
       <w:numFmt w:val="bullet"/>
       <w:lvlText w:val=""/>
@@ -1715,7 +1964,7 @@
         <w:rFonts w:ascii="Wingdings" w:hAnsi="Wingdings" w:hint="default"/>
       </w:rPr>
     </w:lvl>
-    <w:lvl w:ilvl="3" w:tplc="0C090001" w:tentative="1">
+    <w:lvl w:ilvl="3" w:tplc="0C090001">
       <w:start w:val="1"/>
       <w:numFmt w:val="bullet"/>
       <w:lvlText w:val=""/>
@@ -2015,6 +2264,119 @@
     </w:lvl>
   </w:abstractNum>
   <w:abstractNum w:abstractNumId="5" w15:restartNumberingAfterBreak="0">
+    <w:nsid w:val="66D83E88"/>
+    <w:multiLevelType w:val="hybridMultilevel"/>
+    <w:tmpl w:val="354E4A82"/>
+    <w:lvl w:ilvl="0" w:tplc="0C090001">
+      <w:start w:val="1"/>
+      <w:numFmt w:val="bullet"/>
+      <w:lvlText w:val=""/>
+      <w:lvlJc w:val="left"/>
+      <w:pPr>
+        <w:ind w:left="1500" w:hanging="360"/>
+      </w:pPr>
+      <w:rPr>
+        <w:rFonts w:ascii="Symbol" w:hAnsi="Symbol" w:hint="default"/>
+      </w:rPr>
+    </w:lvl>
+    <w:lvl w:ilvl="1" w:tplc="0C090003" w:tentative="1">
+      <w:start w:val="1"/>
+      <w:numFmt w:val="bullet"/>
+      <w:lvlText w:val="o"/>
+      <w:lvlJc w:val="left"/>
+      <w:pPr>
+        <w:ind w:left="2220" w:hanging="360"/>
+      </w:pPr>
+      <w:rPr>
+        <w:rFonts w:ascii="Courier New" w:hAnsi="Courier New" w:cs="Courier New" w:hint="default"/>
+      </w:rPr>
+    </w:lvl>
+    <w:lvl w:ilvl="2" w:tplc="0C090005" w:tentative="1">
+      <w:start w:val="1"/>
+      <w:numFmt w:val="bullet"/>
+      <w:lvlText w:val=""/>
+      <w:lvlJc w:val="left"/>
+      <w:pPr>
+        <w:ind w:left="2940" w:hanging="360"/>
+      </w:pPr>
+      <w:rPr>
+        <w:rFonts w:ascii="Wingdings" w:hAnsi="Wingdings" w:hint="default"/>
+      </w:rPr>
+    </w:lvl>
+    <w:lvl w:ilvl="3" w:tplc="0C090001" w:tentative="1">
+      <w:start w:val="1"/>
+      <w:numFmt w:val="bullet"/>
+      <w:lvlText w:val=""/>
+      <w:lvlJc w:val="left"/>
+      <w:pPr>
+        <w:ind w:left="3660" w:hanging="360"/>
+      </w:pPr>
+      <w:rPr>
+        <w:rFonts w:ascii="Symbol" w:hAnsi="Symbol" w:hint="default"/>
+      </w:rPr>
+    </w:lvl>
+    <w:lvl w:ilvl="4" w:tplc="0C090003" w:tentative="1">
+      <w:start w:val="1"/>
+      <w:numFmt w:val="bullet"/>
+      <w:lvlText w:val="o"/>
+      <w:lvlJc w:val="left"/>
+      <w:pPr>
+        <w:ind w:left="4380" w:hanging="360"/>
+      </w:pPr>
+      <w:rPr>
+        <w:rFonts w:ascii="Courier New" w:hAnsi="Courier New" w:cs="Courier New" w:hint="default"/>
+      </w:rPr>
+    </w:lvl>
+    <w:lvl w:ilvl="5" w:tplc="0C090005" w:tentative="1">
+      <w:start w:val="1"/>
+      <w:numFmt w:val="bullet"/>
+      <w:lvlText w:val=""/>
+      <w:lvlJc w:val="left"/>
+      <w:pPr>
+        <w:ind w:left="5100" w:hanging="360"/>
+      </w:pPr>
+      <w:rPr>
+        <w:rFonts w:ascii="Wingdings" w:hAnsi="Wingdings" w:hint="default"/>
+      </w:rPr>
+    </w:lvl>
+    <w:lvl w:ilvl="6" w:tplc="0C090001" w:tentative="1">
+      <w:start w:val="1"/>
+      <w:numFmt w:val="bullet"/>
+      <w:lvlText w:val=""/>
+      <w:lvlJc w:val="left"/>
+      <w:pPr>
+        <w:ind w:left="5820" w:hanging="360"/>
+      </w:pPr>
+      <w:rPr>
+        <w:rFonts w:ascii="Symbol" w:hAnsi="Symbol" w:hint="default"/>
+      </w:rPr>
+    </w:lvl>
+    <w:lvl w:ilvl="7" w:tplc="0C090003" w:tentative="1">
+      <w:start w:val="1"/>
+      <w:numFmt w:val="bullet"/>
+      <w:lvlText w:val="o"/>
+      <w:lvlJc w:val="left"/>
+      <w:pPr>
+        <w:ind w:left="6540" w:hanging="360"/>
+      </w:pPr>
+      <w:rPr>
+        <w:rFonts w:ascii="Courier New" w:hAnsi="Courier New" w:cs="Courier New" w:hint="default"/>
+      </w:rPr>
+    </w:lvl>
+    <w:lvl w:ilvl="8" w:tplc="0C090005" w:tentative="1">
+      <w:start w:val="1"/>
+      <w:numFmt w:val="bullet"/>
+      <w:lvlText w:val=""/>
+      <w:lvlJc w:val="left"/>
+      <w:pPr>
+        <w:ind w:left="7260" w:hanging="360"/>
+      </w:pPr>
+      <w:rPr>
+        <w:rFonts w:ascii="Wingdings" w:hAnsi="Wingdings" w:hint="default"/>
+      </w:rPr>
+    </w:lvl>
+  </w:abstractNum>
+  <w:abstractNum w:abstractNumId="6" w15:restartNumberingAfterBreak="0">
     <w:nsid w:val="67BC71A2"/>
     <w:multiLevelType w:val="hybridMultilevel"/>
     <w:tmpl w:val="4C524DE0"/>
@@ -2127,7 +2489,120 @@
       </w:rPr>
     </w:lvl>
   </w:abstractNum>
-  <w:abstractNum w:abstractNumId="6" w15:restartNumberingAfterBreak="0">
+  <w:abstractNum w:abstractNumId="7" w15:restartNumberingAfterBreak="0">
+    <w:nsid w:val="6CBF279E"/>
+    <w:multiLevelType w:val="hybridMultilevel"/>
+    <w:tmpl w:val="1F8A3EDC"/>
+    <w:lvl w:ilvl="0" w:tplc="0C090001">
+      <w:start w:val="1"/>
+      <w:numFmt w:val="bullet"/>
+      <w:lvlText w:val=""/>
+      <w:lvlJc w:val="left"/>
+      <w:pPr>
+        <w:ind w:left="3960" w:hanging="360"/>
+      </w:pPr>
+      <w:rPr>
+        <w:rFonts w:ascii="Symbol" w:hAnsi="Symbol" w:hint="default"/>
+      </w:rPr>
+    </w:lvl>
+    <w:lvl w:ilvl="1" w:tplc="0C090003" w:tentative="1">
+      <w:start w:val="1"/>
+      <w:numFmt w:val="bullet"/>
+      <w:lvlText w:val="o"/>
+      <w:lvlJc w:val="left"/>
+      <w:pPr>
+        <w:ind w:left="4680" w:hanging="360"/>
+      </w:pPr>
+      <w:rPr>
+        <w:rFonts w:ascii="Courier New" w:hAnsi="Courier New" w:cs="Courier New" w:hint="default"/>
+      </w:rPr>
+    </w:lvl>
+    <w:lvl w:ilvl="2" w:tplc="0C090005" w:tentative="1">
+      <w:start w:val="1"/>
+      <w:numFmt w:val="bullet"/>
+      <w:lvlText w:val=""/>
+      <w:lvlJc w:val="left"/>
+      <w:pPr>
+        <w:ind w:left="5400" w:hanging="360"/>
+      </w:pPr>
+      <w:rPr>
+        <w:rFonts w:ascii="Wingdings" w:hAnsi="Wingdings" w:hint="default"/>
+      </w:rPr>
+    </w:lvl>
+    <w:lvl w:ilvl="3" w:tplc="0C090001" w:tentative="1">
+      <w:start w:val="1"/>
+      <w:numFmt w:val="bullet"/>
+      <w:lvlText w:val=""/>
+      <w:lvlJc w:val="left"/>
+      <w:pPr>
+        <w:ind w:left="6120" w:hanging="360"/>
+      </w:pPr>
+      <w:rPr>
+        <w:rFonts w:ascii="Symbol" w:hAnsi="Symbol" w:hint="default"/>
+      </w:rPr>
+    </w:lvl>
+    <w:lvl w:ilvl="4" w:tplc="0C090003" w:tentative="1">
+      <w:start w:val="1"/>
+      <w:numFmt w:val="bullet"/>
+      <w:lvlText w:val="o"/>
+      <w:lvlJc w:val="left"/>
+      <w:pPr>
+        <w:ind w:left="6840" w:hanging="360"/>
+      </w:pPr>
+      <w:rPr>
+        <w:rFonts w:ascii="Courier New" w:hAnsi="Courier New" w:cs="Courier New" w:hint="default"/>
+      </w:rPr>
+    </w:lvl>
+    <w:lvl w:ilvl="5" w:tplc="0C090005" w:tentative="1">
+      <w:start w:val="1"/>
+      <w:numFmt w:val="bullet"/>
+      <w:lvlText w:val=""/>
+      <w:lvlJc w:val="left"/>
+      <w:pPr>
+        <w:ind w:left="7560" w:hanging="360"/>
+      </w:pPr>
+      <w:rPr>
+        <w:rFonts w:ascii="Wingdings" w:hAnsi="Wingdings" w:hint="default"/>
+      </w:rPr>
+    </w:lvl>
+    <w:lvl w:ilvl="6" w:tplc="0C090001" w:tentative="1">
+      <w:start w:val="1"/>
+      <w:numFmt w:val="bullet"/>
+      <w:lvlText w:val=""/>
+      <w:lvlJc w:val="left"/>
+      <w:pPr>
+        <w:ind w:left="8280" w:hanging="360"/>
+      </w:pPr>
+      <w:rPr>
+        <w:rFonts w:ascii="Symbol" w:hAnsi="Symbol" w:hint="default"/>
+      </w:rPr>
+    </w:lvl>
+    <w:lvl w:ilvl="7" w:tplc="0C090003" w:tentative="1">
+      <w:start w:val="1"/>
+      <w:numFmt w:val="bullet"/>
+      <w:lvlText w:val="o"/>
+      <w:lvlJc w:val="left"/>
+      <w:pPr>
+        <w:ind w:left="9000" w:hanging="360"/>
+      </w:pPr>
+      <w:rPr>
+        <w:rFonts w:ascii="Courier New" w:hAnsi="Courier New" w:cs="Courier New" w:hint="default"/>
+      </w:rPr>
+    </w:lvl>
+    <w:lvl w:ilvl="8" w:tplc="0C090005" w:tentative="1">
+      <w:start w:val="1"/>
+      <w:numFmt w:val="bullet"/>
+      <w:lvlText w:val=""/>
+      <w:lvlJc w:val="left"/>
+      <w:pPr>
+        <w:ind w:left="9720" w:hanging="360"/>
+      </w:pPr>
+      <w:rPr>
+        <w:rFonts w:ascii="Wingdings" w:hAnsi="Wingdings" w:hint="default"/>
+      </w:rPr>
+    </w:lvl>
+  </w:abstractNum>
+  <w:abstractNum w:abstractNumId="8" w15:restartNumberingAfterBreak="0">
     <w:nsid w:val="72B85473"/>
     <w:multiLevelType w:val="hybridMultilevel"/>
     <w:tmpl w:val="A3B28F0A"/>
@@ -2240,8 +2715,94 @@
       </w:rPr>
     </w:lvl>
   </w:abstractNum>
+  <w:abstractNum w:abstractNumId="9" w15:restartNumberingAfterBreak="0">
+    <w:nsid w:val="79F32D0D"/>
+    <w:multiLevelType w:val="hybridMultilevel"/>
+    <w:tmpl w:val="5308C84E"/>
+    <w:lvl w:ilvl="0" w:tplc="0C09000F">
+      <w:start w:val="1"/>
+      <w:numFmt w:val="decimal"/>
+      <w:lvlText w:val="%1."/>
+      <w:lvlJc w:val="left"/>
+      <w:pPr>
+        <w:ind w:left="1500" w:hanging="360"/>
+      </w:pPr>
+    </w:lvl>
+    <w:lvl w:ilvl="1" w:tplc="0C090019" w:tentative="1">
+      <w:start w:val="1"/>
+      <w:numFmt w:val="lowerLetter"/>
+      <w:lvlText w:val="%2."/>
+      <w:lvlJc w:val="left"/>
+      <w:pPr>
+        <w:ind w:left="2220" w:hanging="360"/>
+      </w:pPr>
+    </w:lvl>
+    <w:lvl w:ilvl="2" w:tplc="0C09001B" w:tentative="1">
+      <w:start w:val="1"/>
+      <w:numFmt w:val="lowerRoman"/>
+      <w:lvlText w:val="%3."/>
+      <w:lvlJc w:val="right"/>
+      <w:pPr>
+        <w:ind w:left="2940" w:hanging="180"/>
+      </w:pPr>
+    </w:lvl>
+    <w:lvl w:ilvl="3" w:tplc="0C09000F" w:tentative="1">
+      <w:start w:val="1"/>
+      <w:numFmt w:val="decimal"/>
+      <w:lvlText w:val="%4."/>
+      <w:lvlJc w:val="left"/>
+      <w:pPr>
+        <w:ind w:left="3660" w:hanging="360"/>
+      </w:pPr>
+    </w:lvl>
+    <w:lvl w:ilvl="4" w:tplc="0C090019" w:tentative="1">
+      <w:start w:val="1"/>
+      <w:numFmt w:val="lowerLetter"/>
+      <w:lvlText w:val="%5."/>
+      <w:lvlJc w:val="left"/>
+      <w:pPr>
+        <w:ind w:left="4380" w:hanging="360"/>
+      </w:pPr>
+    </w:lvl>
+    <w:lvl w:ilvl="5" w:tplc="0C09001B" w:tentative="1">
+      <w:start w:val="1"/>
+      <w:numFmt w:val="lowerRoman"/>
+      <w:lvlText w:val="%6."/>
+      <w:lvlJc w:val="right"/>
+      <w:pPr>
+        <w:ind w:left="5100" w:hanging="180"/>
+      </w:pPr>
+    </w:lvl>
+    <w:lvl w:ilvl="6" w:tplc="0C09000F" w:tentative="1">
+      <w:start w:val="1"/>
+      <w:numFmt w:val="decimal"/>
+      <w:lvlText w:val="%7."/>
+      <w:lvlJc w:val="left"/>
+      <w:pPr>
+        <w:ind w:left="5820" w:hanging="360"/>
+      </w:pPr>
+    </w:lvl>
+    <w:lvl w:ilvl="7" w:tplc="0C090019" w:tentative="1">
+      <w:start w:val="1"/>
+      <w:numFmt w:val="lowerLetter"/>
+      <w:lvlText w:val="%8."/>
+      <w:lvlJc w:val="left"/>
+      <w:pPr>
+        <w:ind w:left="6540" w:hanging="360"/>
+      </w:pPr>
+    </w:lvl>
+    <w:lvl w:ilvl="8" w:tplc="0C09001B" w:tentative="1">
+      <w:start w:val="1"/>
+      <w:numFmt w:val="lowerRoman"/>
+      <w:lvlText w:val="%9."/>
+      <w:lvlJc w:val="right"/>
+      <w:pPr>
+        <w:ind w:left="7260" w:hanging="180"/>
+      </w:pPr>
+    </w:lvl>
+  </w:abstractNum>
   <w:num w:numId="1">
-    <w:abstractNumId w:val="5"/>
+    <w:abstractNumId w:val="6"/>
   </w:num>
   <w:num w:numId="2">
     <w:abstractNumId w:val="2"/>
@@ -2259,7 +2820,16 @@
     <w:abstractNumId w:val="0"/>
   </w:num>
   <w:num w:numId="7">
-    <w:abstractNumId w:val="6"/>
+    <w:abstractNumId w:val="8"/>
+  </w:num>
+  <w:num w:numId="8">
+    <w:abstractNumId w:val="7"/>
+  </w:num>
+  <w:num w:numId="9">
+    <w:abstractNumId w:val="5"/>
+  </w:num>
+  <w:num w:numId="10">
+    <w:abstractNumId w:val="9"/>
   </w:num>
 </w:numbering>
 </file>
@@ -3056,7 +3626,7 @@
     <w:charset w:val="00"/>
     <w:family w:val="roman"/>
     <w:pitch w:val="variable"/>
-    <w:sig w:usb0="E0002AFF" w:usb1="C0007843" w:usb2="00000009" w:usb3="00000000" w:csb0="000001FF" w:csb1="00000000"/>
+    <w:sig w:usb0="E0002EFF" w:usb1="C000785B" w:usb2="00000009" w:usb3="00000000" w:csb0="000001FF" w:csb1="00000000"/>
   </w:font>
   <w:font w:name="Courier New">
     <w:panose1 w:val="02070309020205020404"/>
@@ -3077,10 +3647,10 @@
     <w:charset w:val="00"/>
     <w:family w:val="swiss"/>
     <w:pitch w:val="variable"/>
-    <w:sig w:usb0="E00002FF" w:usb1="4000ACFF" w:usb2="00000001" w:usb3="00000000" w:csb0="0000019F" w:csb1="00000000"/>
+    <w:sig w:usb0="E0002AFF" w:usb1="C000247B" w:usb2="00000009" w:usb3="00000000" w:csb0="000001FF" w:csb1="00000000"/>
   </w:font>
   <w:font w:name="MS Mincho">
-    <w:altName w:val="Yu Gothic UI"/>
+    <w:altName w:val="ＭＳ 明朝"/>
     <w:panose1 w:val="02020609040205080304"/>
     <w:charset w:val="80"/>
     <w:family w:val="modern"/>
@@ -3092,7 +3662,7 @@
     <w:charset w:val="00"/>
     <w:family w:val="swiss"/>
     <w:pitch w:val="variable"/>
-    <w:sig w:usb0="E0002AFF" w:usb1="C0007843" w:usb2="00000009" w:usb3="00000000" w:csb0="000001FF" w:csb1="00000000"/>
+    <w:sig w:usb0="E0002EFF" w:usb1="C0007843" w:usb2="00000009" w:usb3="00000000" w:csb0="000001FF" w:csb1="00000000"/>
   </w:font>
   <w:font w:name="MS Gothic">
     <w:altName w:val="ＭＳ ゴシック"/>
@@ -3121,7 +3691,7 @@
     <w:charset w:val="00"/>
     <w:family w:val="swiss"/>
     <w:pitch w:val="variable"/>
-    <w:sig w:usb0="A00002EF" w:usb1="4000207B" w:usb2="00000000" w:usb3="00000000" w:csb0="0000009F" w:csb1="00000000"/>
+    <w:sig w:usb0="E0002AFF" w:usb1="C000247B" w:usb2="00000009" w:usb3="00000000" w:csb0="000001FF" w:csb1="00000000"/>
   </w:font>
 </w:fonts>
 </file>
@@ -3141,7 +3711,12 @@
   </w:compat>
   <w:rsids>
     <w:rsidRoot w:val="00F6431D"/>
+    <w:rsid w:val="008F146C"/>
+    <w:rsid w:val="009F4E86"/>
+    <w:rsid w:val="00CA288E"/>
+    <w:rsid w:val="00CC3A53"/>
     <w:rsid w:val="00F6431D"/>
+    <w:rsid w:val="00F74471"/>
   </w:rsids>
   <m:mathPr>
     <m:mathFont m:val="Cambria Math"/>
@@ -3938,7 +4513,7 @@
 </file>
 
 <file path=customXml/itemProps2.xml><?xml version="1.0" encoding="utf-8"?>
-<ds:datastoreItem xmlns:ds="http://schemas.openxmlformats.org/officeDocument/2006/customXml" ds:itemID="{A5618BA4-D709-498D-8857-C6CFA7978AAF}">
+<ds:datastoreItem xmlns:ds="http://schemas.openxmlformats.org/officeDocument/2006/customXml" ds:itemID="{1DB5D345-AC33-44E6-84CD-3589D9783250}">
   <ds:schemaRefs>
     <ds:schemaRef ds:uri="http://schemas.openxmlformats.org/officeDocument/2006/bibliography"/>
   </ds:schemaRefs>

</xml_diff>

<commit_message>
enter now searches and css changes
</commit_message>
<xml_diff>
--- a/CSD+ Documentation.docx
+++ b/CSD+ Documentation.docx
@@ -1,6 +1,6 @@
 
 <file path=word/document.xml><?xml version="1.0" encoding="utf-8"?>
-<w:document xmlns:wpc="http://schemas.microsoft.com/office/word/2010/wordprocessingCanvas" xmlns:cx="http://schemas.microsoft.com/office/drawing/2014/chartex" xmlns:cx1="http://schemas.microsoft.com/office/drawing/2015/9/8/chartex" xmlns:mc="http://schemas.openxmlformats.org/markup-compatibility/2006" xmlns:o="urn:schemas-microsoft-com:office:office" xmlns:r="http://schemas.openxmlformats.org/officeDocument/2006/relationships" xmlns:m="http://schemas.openxmlformats.org/officeDocument/2006/math" xmlns:v="urn:schemas-microsoft-com:vml" xmlns:wp14="http://schemas.microsoft.com/office/word/2010/wordprocessingDrawing" xmlns:wp="http://schemas.openxmlformats.org/drawingml/2006/wordprocessingDrawing" xmlns:w10="urn:schemas-microsoft-com:office:word" xmlns:w="http://schemas.openxmlformats.org/wordprocessingml/2006/main" xmlns:w14="http://schemas.microsoft.com/office/word/2010/wordml" xmlns:w15="http://schemas.microsoft.com/office/word/2012/wordml" xmlns:w16se="http://schemas.microsoft.com/office/word/2015/wordml/symex" xmlns:wpg="http://schemas.microsoft.com/office/word/2010/wordprocessingGroup" xmlns:wpi="http://schemas.microsoft.com/office/word/2010/wordprocessingInk" xmlns:wne="http://schemas.microsoft.com/office/word/2006/wordml" xmlns:wps="http://schemas.microsoft.com/office/word/2010/wordprocessingShape" mc:Ignorable="w14 w15 w16se wp14">
+<w:document xmlns:wpc="http://schemas.microsoft.com/office/word/2010/wordprocessingCanvas" xmlns:cx="http://schemas.microsoft.com/office/drawing/2014/chartex" xmlns:cx1="http://schemas.microsoft.com/office/drawing/2015/9/8/chartex" xmlns:cx2="http://schemas.microsoft.com/office/drawing/2015/10/21/chartex" xmlns:cx3="http://schemas.microsoft.com/office/drawing/2016/5/9/chartex" xmlns:cx4="http://schemas.microsoft.com/office/drawing/2016/5/10/chartex" xmlns:cx5="http://schemas.microsoft.com/office/drawing/2016/5/11/chartex" xmlns:cx6="http://schemas.microsoft.com/office/drawing/2016/5/12/chartex" xmlns:cx7="http://schemas.microsoft.com/office/drawing/2016/5/13/chartex" xmlns:cx8="http://schemas.microsoft.com/office/drawing/2016/5/14/chartex" xmlns:mc="http://schemas.openxmlformats.org/markup-compatibility/2006" xmlns:aink="http://schemas.microsoft.com/office/drawing/2016/ink" xmlns:am3d="http://schemas.microsoft.com/office/drawing/2017/model3d" xmlns:o="urn:schemas-microsoft-com:office:office" xmlns:r="http://schemas.openxmlformats.org/officeDocument/2006/relationships" xmlns:m="http://schemas.openxmlformats.org/officeDocument/2006/math" xmlns:v="urn:schemas-microsoft-com:vml" xmlns:wp14="http://schemas.microsoft.com/office/word/2010/wordprocessingDrawing" xmlns:wp="http://schemas.openxmlformats.org/drawingml/2006/wordprocessingDrawing" xmlns:w10="urn:schemas-microsoft-com:office:word" xmlns:w="http://schemas.openxmlformats.org/wordprocessingml/2006/main" xmlns:w14="http://schemas.microsoft.com/office/word/2010/wordml" xmlns:w15="http://schemas.microsoft.com/office/word/2012/wordml" xmlns:w16cid="http://schemas.microsoft.com/office/word/2016/wordml/cid" xmlns:w16se="http://schemas.microsoft.com/office/word/2015/wordml/symex" xmlns:wpg="http://schemas.microsoft.com/office/word/2010/wordprocessingGroup" xmlns:wpi="http://schemas.microsoft.com/office/word/2010/wordprocessingInk" xmlns:wne="http://schemas.microsoft.com/office/word/2006/wordml" xmlns:wps="http://schemas.microsoft.com/office/word/2010/wordprocessingShape" mc:Ignorable="w14 w15 w16se w16cid wp14">
   <w:body>
     <w:p>
       <w:r>
@@ -11,7 +11,7 @@
         <mc:AlternateContent>
           <mc:Choice Requires="wps">
             <w:drawing>
-              <wp:anchor distT="0" distB="0" distL="114300" distR="114300" simplePos="0" relativeHeight="251659264" behindDoc="1" locked="0" layoutInCell="1" allowOverlap="1" wp14:anchorId="69641541" wp14:editId="3F90553A">
+              <wp:anchor distT="0" distB="0" distL="114300" distR="114300" simplePos="0" relativeHeight="251659264" behindDoc="1" locked="0" layoutInCell="1" allowOverlap="1" wp14:anchorId="78BFD3DD" wp14:editId="722FCC3A">
                 <wp:simplePos x="0" y="0"/>
                 <wp:positionH relativeFrom="column">
                   <wp:posOffset>-750571</wp:posOffset>
@@ -131,7 +131,7 @@
               <mc:AlternateContent>
                 <mc:Choice Requires="wps">
                   <w:drawing>
-                    <wp:inline distT="0" distB="0" distL="0" distR="0" wp14:anchorId="2E81C4ED" wp14:editId="436C7204">
+                    <wp:inline distT="0" distB="0" distL="0" distR="0" wp14:anchorId="2EBAD285" wp14:editId="502AFF1F">
                       <wp:extent cx="3528695" cy="1210614"/>
                       <wp:effectExtent l="0" t="0" r="0" b="0"/>
                       <wp:docPr id="8" name="Text Box 8"/>
@@ -180,7 +180,7 @@
                 </mc:Choice>
                 <mc:Fallback>
                   <w:pict>
-                    <v:shapetype w14:anchorId="2E81C4ED" id="_x0000_t202" coordsize="21600,21600" o:spt="202" path="m,l,21600r21600,l21600,xe">
+                    <v:shapetype w14:anchorId="2EBAD285" id="_x0000_t202" coordsize="21600,21600" o:spt="202" path="m,l,21600r21600,l21600,xe">
                       <v:stroke joinstyle="miter"/>
                       <v:path gradientshapeok="t" o:connecttype="rect"/>
                     </v:shapetype>
@@ -214,7 +214,7 @@
               <mc:AlternateContent>
                 <mc:Choice Requires="wps">
                   <w:drawing>
-                    <wp:inline distT="0" distB="0" distL="0" distR="0" wp14:anchorId="325EECF4" wp14:editId="7EB51CE3">
+                    <wp:inline distT="0" distB="0" distL="0" distR="0" wp14:anchorId="1C8A3B0E" wp14:editId="7E08460C">
                       <wp:extent cx="1390918" cy="0"/>
                       <wp:effectExtent l="0" t="19050" r="19050" b="19050"/>
                       <wp:docPr id="5" name="Straight Connector 5" descr="text divider"/>
@@ -326,7 +326,7 @@
               <mc:AlternateContent>
                 <mc:Choice Requires="wps">
                   <w:drawing>
-                    <wp:inline distT="0" distB="0" distL="0" distR="0" wp14:anchorId="05221EEA" wp14:editId="0908A099">
+                    <wp:inline distT="0" distB="0" distL="0" distR="0" wp14:anchorId="1E7442E2" wp14:editId="6D3689C7">
                       <wp:extent cx="1493949" cy="0"/>
                       <wp:effectExtent l="0" t="19050" r="30480" b="19050"/>
                       <wp:docPr id="6" name="Straight Connector 6" descr="text divider"/>
@@ -466,7 +466,7 @@
         <mc:AlternateContent>
           <mc:Choice Requires="wps">
             <w:drawing>
-              <wp:anchor distT="0" distB="0" distL="114300" distR="114300" simplePos="0" relativeHeight="251660288" behindDoc="1" locked="0" layoutInCell="1" allowOverlap="1" wp14:anchorId="1F225A27" wp14:editId="03E959F8">
+              <wp:anchor distT="0" distB="0" distL="114300" distR="114300" simplePos="0" relativeHeight="251660288" behindDoc="1" locked="0" layoutInCell="1" allowOverlap="1" wp14:anchorId="6050818A" wp14:editId="0B867ADB">
                 <wp:simplePos x="0" y="0"/>
                 <wp:positionH relativeFrom="column">
                   <wp:posOffset>-205105</wp:posOffset>
@@ -575,7 +575,6 @@
           <w:p>
             <w:pPr>
               <w:pStyle w:val="Content"/>
-              <w:ind w:left="720"/>
               <w:rPr>
                 <w:rFonts w:ascii="Helvetica" w:hAnsi="Helvetica" w:cs="Helvetica"/>
                 <w:sz w:val="20"/>
@@ -583,42 +582,8 @@
                 <w:shd w:val="clear" w:color="auto" w:fill="FFFFFF"/>
               </w:rPr>
             </w:pPr>
-            <w:r>
-              <w:t xml:space="preserve">Version </w:t>
-            </w:r>
-            <w:r>
-              <w:rPr>
-                <w:rFonts w:ascii="Helvetica" w:hAnsi="Helvetica" w:cs="Helvetica"/>
-                <w:sz w:val="20"/>
-                <w:szCs w:val="20"/>
-                <w:shd w:val="clear" w:color="auto" w:fill="FFFFFF"/>
-              </w:rPr>
-              <w:t>0.1.2</w:t>
-            </w:r>
-          </w:p>
-          <w:p>
-            <w:pPr>
-              <w:pStyle w:val="Content"/>
-              <w:numPr>
-                <w:ilvl w:val="0"/>
-                <w:numId w:val="2"/>
-              </w:numPr>
-              <w:rPr>
-                <w:rFonts w:ascii="Helvetica" w:hAnsi="Helvetica" w:cs="Helvetica"/>
-                <w:sz w:val="20"/>
-                <w:szCs w:val="20"/>
-                <w:shd w:val="clear" w:color="auto" w:fill="FFFFFF"/>
-              </w:rPr>
-            </w:pPr>
-            <w:r>
-              <w:rPr>
-                <w:rFonts w:ascii="Helvetica" w:hAnsi="Helvetica" w:cs="Helvetica"/>
-                <w:sz w:val="20"/>
-                <w:szCs w:val="20"/>
-                <w:shd w:val="clear" w:color="auto" w:fill="FFFFFF"/>
-              </w:rPr>
-              <w:t>Added Problem record searching functionality</w:t>
-            </w:r>
+            <w:bookmarkStart w:id="0" w:name="_GoBack"/>
+            <w:bookmarkEnd w:id="0"/>
           </w:p>
           <w:p>
             <w:pPr>
@@ -716,7 +681,7 @@
           <w:lang w:val="en-AU" w:eastAsia="en-AU"/>
         </w:rPr>
         <w:drawing>
-          <wp:anchor distT="0" distB="0" distL="114300" distR="114300" simplePos="0" relativeHeight="251661312" behindDoc="0" locked="0" layoutInCell="1" allowOverlap="1">
+          <wp:anchor distT="0" distB="0" distL="114300" distR="114300" simplePos="0" relativeHeight="251661312" behindDoc="0" locked="0" layoutInCell="1" allowOverlap="1" wp14:anchorId="4123D05E" wp14:editId="15FD7174">
             <wp:simplePos x="0" y="0"/>
             <wp:positionH relativeFrom="column">
               <wp:posOffset>1905</wp:posOffset>
@@ -806,8 +771,6 @@
       <w:pPr>
         <w:pStyle w:val="Content"/>
       </w:pPr>
-      <w:bookmarkStart w:id="0" w:name="_GoBack"/>
-      <w:bookmarkEnd w:id="0"/>
     </w:p>
     <w:p>
       <w:pPr>
@@ -980,8 +943,11 @@
         <w:jc w:val="center"/>
       </w:pPr>
       <w:r>
+        <w:rPr>
+          <w:noProof/>
+        </w:rPr>
         <w:drawing>
-          <wp:inline distT="0" distB="0" distL="0" distR="0" wp14:anchorId="1E3F98AA" wp14:editId="6F7B9BF7">
+          <wp:inline distT="0" distB="0" distL="0" distR="0" wp14:anchorId="36F637AC" wp14:editId="1EC294BB">
             <wp:extent cx="5061585" cy="2705014"/>
             <wp:effectExtent l="0" t="0" r="5715" b="635"/>
             <wp:docPr id="7" name="Picture 7"/>
@@ -1040,8 +1006,11 @@
         <w:jc w:val="center"/>
       </w:pPr>
       <w:r>
+        <w:rPr>
+          <w:noProof/>
+        </w:rPr>
         <w:drawing>
-          <wp:inline distT="0" distB="0" distL="0" distR="0" wp14:anchorId="730A228C" wp14:editId="04DE5A1F">
+          <wp:inline distT="0" distB="0" distL="0" distR="0" wp14:anchorId="29D09C35" wp14:editId="430561AA">
             <wp:extent cx="2886577" cy="3651829"/>
             <wp:effectExtent l="0" t="0" r="9525" b="6350"/>
             <wp:docPr id="10" name="Picture 10"/>
@@ -1102,8 +1071,11 @@
         <w:jc w:val="center"/>
       </w:pPr>
       <w:r>
+        <w:rPr>
+          <w:noProof/>
+        </w:rPr>
         <w:drawing>
-          <wp:inline distT="0" distB="0" distL="0" distR="0" wp14:anchorId="471316C4" wp14:editId="4FBD3AC7">
+          <wp:inline distT="0" distB="0" distL="0" distR="0" wp14:anchorId="40808A61" wp14:editId="1E4979FE">
             <wp:extent cx="4600575" cy="2504480"/>
             <wp:effectExtent l="0" t="0" r="0" b="0"/>
             <wp:docPr id="11" name="Picture 11"/>
@@ -1166,7 +1138,7 @@
           <w:lang w:val="en-AU" w:eastAsia="en-AU"/>
         </w:rPr>
         <w:drawing>
-          <wp:anchor distT="0" distB="0" distL="114300" distR="114300" simplePos="0" relativeHeight="251662336" behindDoc="1" locked="0" layoutInCell="1" allowOverlap="1">
+          <wp:anchor distT="0" distB="0" distL="114300" distR="114300" simplePos="0" relativeHeight="251662336" behindDoc="1" locked="0" layoutInCell="1" allowOverlap="1" wp14:anchorId="03D9B515" wp14:editId="520495C2">
             <wp:simplePos x="0" y="0"/>
             <wp:positionH relativeFrom="column">
               <wp:posOffset>1905</wp:posOffset>
@@ -1264,7 +1236,7 @@
           <w:lang w:val="en-AU" w:eastAsia="en-AU"/>
         </w:rPr>
         <w:drawing>
-          <wp:anchor distT="0" distB="0" distL="114300" distR="114300" simplePos="0" relativeHeight="251663360" behindDoc="1" locked="0" layoutInCell="1" allowOverlap="1">
+          <wp:anchor distT="0" distB="0" distL="114300" distR="114300" simplePos="0" relativeHeight="251663360" behindDoc="1" locked="0" layoutInCell="1" allowOverlap="1" wp14:anchorId="14F216FC" wp14:editId="26687D6B">
             <wp:simplePos x="0" y="0"/>
             <wp:positionH relativeFrom="column">
               <wp:posOffset>1802130</wp:posOffset>
@@ -1428,7 +1400,7 @@
           <w:lang w:val="en-AU" w:eastAsia="en-AU"/>
         </w:rPr>
         <w:drawing>
-          <wp:inline distT="0" distB="0" distL="0" distR="0">
+          <wp:inline distT="0" distB="0" distL="0" distR="0" wp14:anchorId="11A02A5F" wp14:editId="48863057">
             <wp:extent cx="3124200" cy="504825"/>
             <wp:effectExtent l="0" t="0" r="0" b="9525"/>
             <wp:docPr id="13" name="Picture 13"/>
@@ -1487,7 +1459,7 @@
           <w:lang w:val="en-AU" w:eastAsia="en-AU"/>
         </w:rPr>
         <w:drawing>
-          <wp:inline distT="0" distB="0" distL="0" distR="0" wp14:anchorId="54B3841C" wp14:editId="7E7E5879">
+          <wp:inline distT="0" distB="0" distL="0" distR="0" wp14:anchorId="5EF94B6D" wp14:editId="1CCF7BED">
             <wp:extent cx="2372056" cy="400106"/>
             <wp:effectExtent l="0" t="0" r="0" b="0"/>
             <wp:docPr id="14" name="Picture 14"/>
@@ -1554,7 +1526,7 @@
 </file>
 
 <file path=word/endnotes.xml><?xml version="1.0" encoding="utf-8"?>
-<w:endnotes xmlns:wpc="http://schemas.microsoft.com/office/word/2010/wordprocessingCanvas" xmlns:cx="http://schemas.microsoft.com/office/drawing/2014/chartex" xmlns:cx1="http://schemas.microsoft.com/office/drawing/2015/9/8/chartex" xmlns:mc="http://schemas.openxmlformats.org/markup-compatibility/2006" xmlns:o="urn:schemas-microsoft-com:office:office" xmlns:r="http://schemas.openxmlformats.org/officeDocument/2006/relationships" xmlns:m="http://schemas.openxmlformats.org/officeDocument/2006/math" xmlns:v="urn:schemas-microsoft-com:vml" xmlns:wp14="http://schemas.microsoft.com/office/word/2010/wordprocessingDrawing" xmlns:wp="http://schemas.openxmlformats.org/drawingml/2006/wordprocessingDrawing" xmlns:w10="urn:schemas-microsoft-com:office:word" xmlns:w="http://schemas.openxmlformats.org/wordprocessingml/2006/main" xmlns:w14="http://schemas.microsoft.com/office/word/2010/wordml" xmlns:w15="http://schemas.microsoft.com/office/word/2012/wordml" xmlns:w16se="http://schemas.microsoft.com/office/word/2015/wordml/symex" xmlns:wpg="http://schemas.microsoft.com/office/word/2010/wordprocessingGroup" xmlns:wpi="http://schemas.microsoft.com/office/word/2010/wordprocessingInk" xmlns:wne="http://schemas.microsoft.com/office/word/2006/wordml" xmlns:wps="http://schemas.microsoft.com/office/word/2010/wordprocessingShape" mc:Ignorable="w14 w15 w16se wp14">
+<w:endnotes xmlns:wpc="http://schemas.microsoft.com/office/word/2010/wordprocessingCanvas" xmlns:cx="http://schemas.microsoft.com/office/drawing/2014/chartex" xmlns:cx1="http://schemas.microsoft.com/office/drawing/2015/9/8/chartex" xmlns:cx2="http://schemas.microsoft.com/office/drawing/2015/10/21/chartex" xmlns:cx3="http://schemas.microsoft.com/office/drawing/2016/5/9/chartex" xmlns:cx4="http://schemas.microsoft.com/office/drawing/2016/5/10/chartex" xmlns:cx5="http://schemas.microsoft.com/office/drawing/2016/5/11/chartex" xmlns:cx6="http://schemas.microsoft.com/office/drawing/2016/5/12/chartex" xmlns:cx7="http://schemas.microsoft.com/office/drawing/2016/5/13/chartex" xmlns:cx8="http://schemas.microsoft.com/office/drawing/2016/5/14/chartex" xmlns:mc="http://schemas.openxmlformats.org/markup-compatibility/2006" xmlns:aink="http://schemas.microsoft.com/office/drawing/2016/ink" xmlns:am3d="http://schemas.microsoft.com/office/drawing/2017/model3d" xmlns:o="urn:schemas-microsoft-com:office:office" xmlns:r="http://schemas.openxmlformats.org/officeDocument/2006/relationships" xmlns:m="http://schemas.openxmlformats.org/officeDocument/2006/math" xmlns:v="urn:schemas-microsoft-com:vml" xmlns:wp14="http://schemas.microsoft.com/office/word/2010/wordprocessingDrawing" xmlns:wp="http://schemas.openxmlformats.org/drawingml/2006/wordprocessingDrawing" xmlns:w10="urn:schemas-microsoft-com:office:word" xmlns:w="http://schemas.openxmlformats.org/wordprocessingml/2006/main" xmlns:w14="http://schemas.microsoft.com/office/word/2010/wordml" xmlns:w15="http://schemas.microsoft.com/office/word/2012/wordml" xmlns:w16cid="http://schemas.microsoft.com/office/word/2016/wordml/cid" xmlns:w16se="http://schemas.microsoft.com/office/word/2015/wordml/symex" xmlns:wpg="http://schemas.microsoft.com/office/word/2010/wordprocessingGroup" xmlns:wpi="http://schemas.microsoft.com/office/word/2010/wordprocessingInk" xmlns:wne="http://schemas.microsoft.com/office/word/2006/wordml" xmlns:wps="http://schemas.microsoft.com/office/word/2010/wordprocessingShape" mc:Ignorable="w14 w15 w16se w16cid wp14">
   <w:endnote w:type="separator" w:id="-1">
     <w:p>
       <w:r>
@@ -1575,7 +1547,7 @@
 </file>
 
 <file path=word/footer1.xml><?xml version="1.0" encoding="utf-8"?>
-<w:ftr xmlns:wpc="http://schemas.microsoft.com/office/word/2010/wordprocessingCanvas" xmlns:cx="http://schemas.microsoft.com/office/drawing/2014/chartex" xmlns:cx1="http://schemas.microsoft.com/office/drawing/2015/9/8/chartex" xmlns:mc="http://schemas.openxmlformats.org/markup-compatibility/2006" xmlns:o="urn:schemas-microsoft-com:office:office" xmlns:r="http://schemas.openxmlformats.org/officeDocument/2006/relationships" xmlns:m="http://schemas.openxmlformats.org/officeDocument/2006/math" xmlns:v="urn:schemas-microsoft-com:vml" xmlns:wp14="http://schemas.microsoft.com/office/word/2010/wordprocessingDrawing" xmlns:wp="http://schemas.openxmlformats.org/drawingml/2006/wordprocessingDrawing" xmlns:w10="urn:schemas-microsoft-com:office:word" xmlns:w="http://schemas.openxmlformats.org/wordprocessingml/2006/main" xmlns:w14="http://schemas.microsoft.com/office/word/2010/wordml" xmlns:w15="http://schemas.microsoft.com/office/word/2012/wordml" xmlns:w16se="http://schemas.microsoft.com/office/word/2015/wordml/symex" xmlns:wpg="http://schemas.microsoft.com/office/word/2010/wordprocessingGroup" xmlns:wpi="http://schemas.microsoft.com/office/word/2010/wordprocessingInk" xmlns:wne="http://schemas.microsoft.com/office/word/2006/wordml" xmlns:wps="http://schemas.microsoft.com/office/word/2010/wordprocessingShape" mc:Ignorable="w14 w15 w16se wp14">
+<w:ftr xmlns:wpc="http://schemas.microsoft.com/office/word/2010/wordprocessingCanvas" xmlns:cx="http://schemas.microsoft.com/office/drawing/2014/chartex" xmlns:cx1="http://schemas.microsoft.com/office/drawing/2015/9/8/chartex" xmlns:cx2="http://schemas.microsoft.com/office/drawing/2015/10/21/chartex" xmlns:cx3="http://schemas.microsoft.com/office/drawing/2016/5/9/chartex" xmlns:cx4="http://schemas.microsoft.com/office/drawing/2016/5/10/chartex" xmlns:cx5="http://schemas.microsoft.com/office/drawing/2016/5/11/chartex" xmlns:cx6="http://schemas.microsoft.com/office/drawing/2016/5/12/chartex" xmlns:cx7="http://schemas.microsoft.com/office/drawing/2016/5/13/chartex" xmlns:cx8="http://schemas.microsoft.com/office/drawing/2016/5/14/chartex" xmlns:mc="http://schemas.openxmlformats.org/markup-compatibility/2006" xmlns:aink="http://schemas.microsoft.com/office/drawing/2016/ink" xmlns:am3d="http://schemas.microsoft.com/office/drawing/2017/model3d" xmlns:o="urn:schemas-microsoft-com:office:office" xmlns:r="http://schemas.openxmlformats.org/officeDocument/2006/relationships" xmlns:m="http://schemas.openxmlformats.org/officeDocument/2006/math" xmlns:v="urn:schemas-microsoft-com:vml" xmlns:wp14="http://schemas.microsoft.com/office/word/2010/wordprocessingDrawing" xmlns:wp="http://schemas.openxmlformats.org/drawingml/2006/wordprocessingDrawing" xmlns:w10="urn:schemas-microsoft-com:office:word" xmlns:w="http://schemas.openxmlformats.org/wordprocessingml/2006/main" xmlns:w14="http://schemas.microsoft.com/office/word/2010/wordml" xmlns:w15="http://schemas.microsoft.com/office/word/2012/wordml" xmlns:w16cid="http://schemas.microsoft.com/office/word/2016/wordml/cid" xmlns:w16se="http://schemas.microsoft.com/office/word/2015/wordml/symex" xmlns:wpg="http://schemas.microsoft.com/office/word/2010/wordprocessingGroup" xmlns:wpi="http://schemas.microsoft.com/office/word/2010/wordprocessingInk" xmlns:wne="http://schemas.microsoft.com/office/word/2006/wordml" xmlns:wps="http://schemas.microsoft.com/office/word/2010/wordprocessingShape" mc:Ignorable="w14 w15 w16se w16cid wp14">
   <w:sdt>
     <w:sdtPr>
       <w:id w:val="628748919"/>
@@ -1628,7 +1600,7 @@
 </file>
 
 <file path=word/footnotes.xml><?xml version="1.0" encoding="utf-8"?>
-<w:footnotes xmlns:wpc="http://schemas.microsoft.com/office/word/2010/wordprocessingCanvas" xmlns:cx="http://schemas.microsoft.com/office/drawing/2014/chartex" xmlns:cx1="http://schemas.microsoft.com/office/drawing/2015/9/8/chartex" xmlns:mc="http://schemas.openxmlformats.org/markup-compatibility/2006" xmlns:o="urn:schemas-microsoft-com:office:office" xmlns:r="http://schemas.openxmlformats.org/officeDocument/2006/relationships" xmlns:m="http://schemas.openxmlformats.org/officeDocument/2006/math" xmlns:v="urn:schemas-microsoft-com:vml" xmlns:wp14="http://schemas.microsoft.com/office/word/2010/wordprocessingDrawing" xmlns:wp="http://schemas.openxmlformats.org/drawingml/2006/wordprocessingDrawing" xmlns:w10="urn:schemas-microsoft-com:office:word" xmlns:w="http://schemas.openxmlformats.org/wordprocessingml/2006/main" xmlns:w14="http://schemas.microsoft.com/office/word/2010/wordml" xmlns:w15="http://schemas.microsoft.com/office/word/2012/wordml" xmlns:w16se="http://schemas.microsoft.com/office/word/2015/wordml/symex" xmlns:wpg="http://schemas.microsoft.com/office/word/2010/wordprocessingGroup" xmlns:wpi="http://schemas.microsoft.com/office/word/2010/wordprocessingInk" xmlns:wne="http://schemas.microsoft.com/office/word/2006/wordml" xmlns:wps="http://schemas.microsoft.com/office/word/2010/wordprocessingShape" mc:Ignorable="w14 w15 w16se wp14">
+<w:footnotes xmlns:wpc="http://schemas.microsoft.com/office/word/2010/wordprocessingCanvas" xmlns:cx="http://schemas.microsoft.com/office/drawing/2014/chartex" xmlns:cx1="http://schemas.microsoft.com/office/drawing/2015/9/8/chartex" xmlns:cx2="http://schemas.microsoft.com/office/drawing/2015/10/21/chartex" xmlns:cx3="http://schemas.microsoft.com/office/drawing/2016/5/9/chartex" xmlns:cx4="http://schemas.microsoft.com/office/drawing/2016/5/10/chartex" xmlns:cx5="http://schemas.microsoft.com/office/drawing/2016/5/11/chartex" xmlns:cx6="http://schemas.microsoft.com/office/drawing/2016/5/12/chartex" xmlns:cx7="http://schemas.microsoft.com/office/drawing/2016/5/13/chartex" xmlns:cx8="http://schemas.microsoft.com/office/drawing/2016/5/14/chartex" xmlns:mc="http://schemas.openxmlformats.org/markup-compatibility/2006" xmlns:aink="http://schemas.microsoft.com/office/drawing/2016/ink" xmlns:am3d="http://schemas.microsoft.com/office/drawing/2017/model3d" xmlns:o="urn:schemas-microsoft-com:office:office" xmlns:r="http://schemas.openxmlformats.org/officeDocument/2006/relationships" xmlns:m="http://schemas.openxmlformats.org/officeDocument/2006/math" xmlns:v="urn:schemas-microsoft-com:vml" xmlns:wp14="http://schemas.microsoft.com/office/word/2010/wordprocessingDrawing" xmlns:wp="http://schemas.openxmlformats.org/drawingml/2006/wordprocessingDrawing" xmlns:w10="urn:schemas-microsoft-com:office:word" xmlns:w="http://schemas.openxmlformats.org/wordprocessingml/2006/main" xmlns:w14="http://schemas.microsoft.com/office/word/2010/wordml" xmlns:w15="http://schemas.microsoft.com/office/word/2012/wordml" xmlns:w16cid="http://schemas.microsoft.com/office/word/2016/wordml/cid" xmlns:w16se="http://schemas.microsoft.com/office/word/2015/wordml/symex" xmlns:wpg="http://schemas.microsoft.com/office/word/2010/wordprocessingGroup" xmlns:wpi="http://schemas.microsoft.com/office/word/2010/wordprocessingInk" xmlns:wne="http://schemas.microsoft.com/office/word/2006/wordml" xmlns:wps="http://schemas.microsoft.com/office/word/2010/wordprocessingShape" mc:Ignorable="w14 w15 w16se w16cid wp14">
   <w:footnote w:type="separator" w:id="-1">
     <w:p>
       <w:r>
@@ -1649,7 +1621,7 @@
 </file>
 
 <file path=word/header1.xml><?xml version="1.0" encoding="utf-8"?>
-<w:hdr xmlns:wpc="http://schemas.microsoft.com/office/word/2010/wordprocessingCanvas" xmlns:cx="http://schemas.microsoft.com/office/drawing/2014/chartex" xmlns:cx1="http://schemas.microsoft.com/office/drawing/2015/9/8/chartex" xmlns:mc="http://schemas.openxmlformats.org/markup-compatibility/2006" xmlns:o="urn:schemas-microsoft-com:office:office" xmlns:r="http://schemas.openxmlformats.org/officeDocument/2006/relationships" xmlns:m="http://schemas.openxmlformats.org/officeDocument/2006/math" xmlns:v="urn:schemas-microsoft-com:vml" xmlns:wp14="http://schemas.microsoft.com/office/word/2010/wordprocessingDrawing" xmlns:wp="http://schemas.openxmlformats.org/drawingml/2006/wordprocessingDrawing" xmlns:w10="urn:schemas-microsoft-com:office:word" xmlns:w="http://schemas.openxmlformats.org/wordprocessingml/2006/main" xmlns:w14="http://schemas.microsoft.com/office/word/2010/wordml" xmlns:w15="http://schemas.microsoft.com/office/word/2012/wordml" xmlns:w16se="http://schemas.microsoft.com/office/word/2015/wordml/symex" xmlns:wpg="http://schemas.microsoft.com/office/word/2010/wordprocessingGroup" xmlns:wpi="http://schemas.microsoft.com/office/word/2010/wordprocessingInk" xmlns:wne="http://schemas.microsoft.com/office/word/2006/wordml" xmlns:wps="http://schemas.microsoft.com/office/word/2010/wordprocessingShape" mc:Ignorable="w14 w15 w16se wp14">
+<w:hdr xmlns:wpc="http://schemas.microsoft.com/office/word/2010/wordprocessingCanvas" xmlns:cx="http://schemas.microsoft.com/office/drawing/2014/chartex" xmlns:cx1="http://schemas.microsoft.com/office/drawing/2015/9/8/chartex" xmlns:cx2="http://schemas.microsoft.com/office/drawing/2015/10/21/chartex" xmlns:cx3="http://schemas.microsoft.com/office/drawing/2016/5/9/chartex" xmlns:cx4="http://schemas.microsoft.com/office/drawing/2016/5/10/chartex" xmlns:cx5="http://schemas.microsoft.com/office/drawing/2016/5/11/chartex" xmlns:cx6="http://schemas.microsoft.com/office/drawing/2016/5/12/chartex" xmlns:cx7="http://schemas.microsoft.com/office/drawing/2016/5/13/chartex" xmlns:cx8="http://schemas.microsoft.com/office/drawing/2016/5/14/chartex" xmlns:mc="http://schemas.openxmlformats.org/markup-compatibility/2006" xmlns:aink="http://schemas.microsoft.com/office/drawing/2016/ink" xmlns:am3d="http://schemas.microsoft.com/office/drawing/2017/model3d" xmlns:o="urn:schemas-microsoft-com:office:office" xmlns:r="http://schemas.openxmlformats.org/officeDocument/2006/relationships" xmlns:m="http://schemas.openxmlformats.org/officeDocument/2006/math" xmlns:v="urn:schemas-microsoft-com:vml" xmlns:wp14="http://schemas.microsoft.com/office/word/2010/wordprocessingDrawing" xmlns:wp="http://schemas.openxmlformats.org/drawingml/2006/wordprocessingDrawing" xmlns:w10="urn:schemas-microsoft-com:office:word" xmlns:w="http://schemas.openxmlformats.org/wordprocessingml/2006/main" xmlns:w14="http://schemas.microsoft.com/office/word/2010/wordml" xmlns:w15="http://schemas.microsoft.com/office/word/2012/wordml" xmlns:w16cid="http://schemas.microsoft.com/office/word/2016/wordml/cid" xmlns:w16se="http://schemas.microsoft.com/office/word/2015/wordml/symex" xmlns:wpg="http://schemas.microsoft.com/office/word/2010/wordprocessingGroup" xmlns:wpi="http://schemas.microsoft.com/office/word/2010/wordprocessingInk" xmlns:wne="http://schemas.microsoft.com/office/word/2006/wordml" xmlns:wps="http://schemas.microsoft.com/office/word/2010/wordprocessingShape" mc:Ignorable="w14 w15 w16se w16cid wp14">
   <w:tbl>
     <w:tblPr>
       <w:tblW w:w="9990" w:type="dxa"/>
@@ -1697,7 +1669,7 @@
 </file>
 
 <file path=word/numbering.xml><?xml version="1.0" encoding="utf-8"?>
-<w:numbering xmlns:wpc="http://schemas.microsoft.com/office/word/2010/wordprocessingCanvas" xmlns:cx="http://schemas.microsoft.com/office/drawing/2014/chartex" xmlns:cx1="http://schemas.microsoft.com/office/drawing/2015/9/8/chartex" xmlns:mc="http://schemas.openxmlformats.org/markup-compatibility/2006" xmlns:o="urn:schemas-microsoft-com:office:office" xmlns:r="http://schemas.openxmlformats.org/officeDocument/2006/relationships" xmlns:m="http://schemas.openxmlformats.org/officeDocument/2006/math" xmlns:v="urn:schemas-microsoft-com:vml" xmlns:wp14="http://schemas.microsoft.com/office/word/2010/wordprocessingDrawing" xmlns:wp="http://schemas.openxmlformats.org/drawingml/2006/wordprocessingDrawing" xmlns:w10="urn:schemas-microsoft-com:office:word" xmlns:w="http://schemas.openxmlformats.org/wordprocessingml/2006/main" xmlns:w14="http://schemas.microsoft.com/office/word/2010/wordml" xmlns:w15="http://schemas.microsoft.com/office/word/2012/wordml" xmlns:w16se="http://schemas.microsoft.com/office/word/2015/wordml/symex" xmlns:wpg="http://schemas.microsoft.com/office/word/2010/wordprocessingGroup" xmlns:wpi="http://schemas.microsoft.com/office/word/2010/wordprocessingInk" xmlns:wne="http://schemas.microsoft.com/office/word/2006/wordml" xmlns:wps="http://schemas.microsoft.com/office/word/2010/wordprocessingShape" mc:Ignorable="w14 w15 w16se wp14">
+<w:numbering xmlns:wpc="http://schemas.microsoft.com/office/word/2010/wordprocessingCanvas" xmlns:cx="http://schemas.microsoft.com/office/drawing/2014/chartex" xmlns:cx1="http://schemas.microsoft.com/office/drawing/2015/9/8/chartex" xmlns:cx2="http://schemas.microsoft.com/office/drawing/2015/10/21/chartex" xmlns:cx3="http://schemas.microsoft.com/office/drawing/2016/5/9/chartex" xmlns:cx4="http://schemas.microsoft.com/office/drawing/2016/5/10/chartex" xmlns:cx5="http://schemas.microsoft.com/office/drawing/2016/5/11/chartex" xmlns:cx6="http://schemas.microsoft.com/office/drawing/2016/5/12/chartex" xmlns:cx7="http://schemas.microsoft.com/office/drawing/2016/5/13/chartex" xmlns:cx8="http://schemas.microsoft.com/office/drawing/2016/5/14/chartex" xmlns:mc="http://schemas.openxmlformats.org/markup-compatibility/2006" xmlns:aink="http://schemas.microsoft.com/office/drawing/2016/ink" xmlns:am3d="http://schemas.microsoft.com/office/drawing/2017/model3d" xmlns:o="urn:schemas-microsoft-com:office:office" xmlns:r="http://schemas.openxmlformats.org/officeDocument/2006/relationships" xmlns:m="http://schemas.openxmlformats.org/officeDocument/2006/math" xmlns:v="urn:schemas-microsoft-com:vml" xmlns:wp14="http://schemas.microsoft.com/office/word/2010/wordprocessingDrawing" xmlns:wp="http://schemas.openxmlformats.org/drawingml/2006/wordprocessingDrawing" xmlns:w10="urn:schemas-microsoft-com:office:word" xmlns:w="http://schemas.openxmlformats.org/wordprocessingml/2006/main" xmlns:w14="http://schemas.microsoft.com/office/word/2010/wordml" xmlns:w15="http://schemas.microsoft.com/office/word/2012/wordml" xmlns:w16cid="http://schemas.microsoft.com/office/word/2016/wordml/cid" xmlns:w16se="http://schemas.microsoft.com/office/word/2015/wordml/symex" xmlns:wpg="http://schemas.microsoft.com/office/word/2010/wordprocessingGroup" xmlns:wpi="http://schemas.microsoft.com/office/word/2010/wordprocessingInk" xmlns:wne="http://schemas.microsoft.com/office/word/2006/wordml" xmlns:wps="http://schemas.microsoft.com/office/word/2010/wordprocessingShape" mc:Ignorable="w14 w15 w16se w16cid wp14">
   <w:abstractNum w:abstractNumId="0" w15:restartNumberingAfterBreak="0">
     <w:nsid w:val="15341445"/>
     <w:multiLevelType w:val="hybridMultilevel"/>
@@ -2835,7 +2807,7 @@
 </file>
 
 <file path=word/styles.xml><?xml version="1.0" encoding="utf-8"?>
-<w:styles xmlns:mc="http://schemas.openxmlformats.org/markup-compatibility/2006" xmlns:r="http://schemas.openxmlformats.org/officeDocument/2006/relationships" xmlns:w="http://schemas.openxmlformats.org/wordprocessingml/2006/main" xmlns:w14="http://schemas.microsoft.com/office/word/2010/wordml" xmlns:w15="http://schemas.microsoft.com/office/word/2012/wordml" xmlns:w16se="http://schemas.microsoft.com/office/word/2015/wordml/symex" mc:Ignorable="w14 w15 w16se">
+<w:styles xmlns:mc="http://schemas.openxmlformats.org/markup-compatibility/2006" xmlns:r="http://schemas.openxmlformats.org/officeDocument/2006/relationships" xmlns:w="http://schemas.openxmlformats.org/wordprocessingml/2006/main" xmlns:w14="http://schemas.microsoft.com/office/word/2010/wordml" xmlns:w15="http://schemas.microsoft.com/office/word/2012/wordml" xmlns:w16cid="http://schemas.microsoft.com/office/word/2016/wordml/cid" xmlns:w16se="http://schemas.microsoft.com/office/word/2015/wordml/symex" mc:Ignorable="w14 w15 w16se w16cid">
   <w:docDefaults>
     <w:rPrDefault>
       <w:rPr>
@@ -2851,7 +2823,7 @@
       </w:pPr>
     </w:pPrDefault>
   </w:docDefaults>
-  <w:latentStyles w:defLockedState="0" w:defUIPriority="99" w:defSemiHidden="0" w:defUnhideWhenUsed="0" w:defQFormat="0" w:count="371">
+  <w:latentStyles w:defLockedState="0" w:defUIPriority="99" w:defSemiHidden="0" w:defUnhideWhenUsed="0" w:defQFormat="0" w:count="377">
     <w:lsdException w:name="Normal" w:uiPriority="0" w:qFormat="1"/>
     <w:lsdException w:name="heading 1" w:uiPriority="7" w:qFormat="1"/>
     <w:lsdException w:name="heading 2" w:uiPriority="4" w:qFormat="1"/>
@@ -2999,11 +2971,8 @@
     <w:lsdException w:name="Table 3D effects 3" w:semiHidden="1" w:unhideWhenUsed="1"/>
     <w:lsdException w:name="Table Contemporary" w:semiHidden="1" w:unhideWhenUsed="1"/>
     <w:lsdException w:name="Table Elegant" w:semiHidden="1" w:unhideWhenUsed="1"/>
-    <w:lsdException w:name="Table Professional" w:semiHidden="1" w:unhideWhenUsed="1"/>
     <w:lsdException w:name="Table Subtle 1" w:semiHidden="1" w:unhideWhenUsed="1"/>
     <w:lsdException w:name="Table Subtle 2" w:semiHidden="1" w:unhideWhenUsed="1"/>
-    <w:lsdException w:name="Table Web 1" w:semiHidden="1" w:unhideWhenUsed="1"/>
-    <w:lsdException w:name="Table Web 2" w:semiHidden="1" w:unhideWhenUsed="1"/>
     <w:lsdException w:name="Table Web 3" w:semiHidden="1" w:unhideWhenUsed="1"/>
     <w:lsdException w:name="Balloon Text" w:semiHidden="1" w:unhideWhenUsed="1"/>
     <w:lsdException w:name="Table Grid" w:uiPriority="1"/>
@@ -3024,10 +2993,6 @@
     <w:lsdException w:name="Colorful Shading"/>
     <w:lsdException w:name="Colorful List"/>
     <w:lsdException w:name="Colorful Grid"/>
-    <w:lsdException w:name="Light Shading Accent 1"/>
-    <w:lsdException w:name="Light List Accent 1"/>
-    <w:lsdException w:name="Light Grid Accent 1"/>
-    <w:lsdException w:name="Medium Shading 1 Accent 1"/>
     <w:lsdException w:name="Medium Shading 2 Accent 1"/>
     <w:lsdException w:name="Medium List 1 Accent 1"/>
     <w:lsdException w:name="Revision" w:semiHidden="1"/>
@@ -3223,6 +3188,12 @@
     <w:lsdException w:name="List Table 5 Dark Accent 6" w:uiPriority="50"/>
     <w:lsdException w:name="List Table 6 Colorful Accent 6" w:uiPriority="51"/>
     <w:lsdException w:name="List Table 7 Colorful Accent 6" w:uiPriority="52"/>
+    <w:lsdException w:name="Mention" w:semiHidden="1" w:unhideWhenUsed="1"/>
+    <w:lsdException w:name="Smart Hyperlink" w:semiHidden="1" w:unhideWhenUsed="1"/>
+    <w:lsdException w:name="Hashtag" w:semiHidden="1" w:unhideWhenUsed="1"/>
+    <w:lsdException w:name="Unresolved Mention" w:semiHidden="1" w:unhideWhenUsed="1"/>
+    <w:lsdException w:name="Smart Link" w:semiHidden="1" w:unhideWhenUsed="1"/>
+    <w:lsdException w:name="Smart Link Error" w:semiHidden="1" w:unhideWhenUsed="1"/>
   </w:latentStyles>
   <w:style w:type="paragraph" w:default="1" w:styleId="Normal">
     <w:name w:val="Normal"/>
@@ -3554,7 +3525,7 @@
 </file>
 
 <file path=word/glossary/document.xml><?xml version="1.0" encoding="utf-8"?>
-<w:glossaryDocument xmlns:wpc="http://schemas.microsoft.com/office/word/2010/wordprocessingCanvas" xmlns:cx="http://schemas.microsoft.com/office/drawing/2014/chartex" xmlns:cx1="http://schemas.microsoft.com/office/drawing/2015/9/8/chartex" xmlns:mc="http://schemas.openxmlformats.org/markup-compatibility/2006" xmlns:o="urn:schemas-microsoft-com:office:office" xmlns:r="http://schemas.openxmlformats.org/officeDocument/2006/relationships" xmlns:m="http://schemas.openxmlformats.org/officeDocument/2006/math" xmlns:v="urn:schemas-microsoft-com:vml" xmlns:wp14="http://schemas.microsoft.com/office/word/2010/wordprocessingDrawing" xmlns:wp="http://schemas.openxmlformats.org/drawingml/2006/wordprocessingDrawing" xmlns:w10="urn:schemas-microsoft-com:office:word" xmlns:w="http://schemas.openxmlformats.org/wordprocessingml/2006/main" xmlns:w14="http://schemas.microsoft.com/office/word/2010/wordml" xmlns:w15="http://schemas.microsoft.com/office/word/2012/wordml" xmlns:w16se="http://schemas.microsoft.com/office/word/2015/wordml/symex" xmlns:wpg="http://schemas.microsoft.com/office/word/2010/wordprocessingGroup" xmlns:wpi="http://schemas.microsoft.com/office/word/2010/wordprocessingInk" xmlns:wne="http://schemas.microsoft.com/office/word/2006/wordml" xmlns:wps="http://schemas.microsoft.com/office/word/2010/wordprocessingShape" mc:Ignorable="w14 w15 w16se wp14">
+<w:glossaryDocument xmlns:wpc="http://schemas.microsoft.com/office/word/2010/wordprocessingCanvas" xmlns:cx="http://schemas.microsoft.com/office/drawing/2014/chartex" xmlns:cx1="http://schemas.microsoft.com/office/drawing/2015/9/8/chartex" xmlns:cx2="http://schemas.microsoft.com/office/drawing/2015/10/21/chartex" xmlns:cx3="http://schemas.microsoft.com/office/drawing/2016/5/9/chartex" xmlns:cx4="http://schemas.microsoft.com/office/drawing/2016/5/10/chartex" xmlns:cx5="http://schemas.microsoft.com/office/drawing/2016/5/11/chartex" xmlns:cx6="http://schemas.microsoft.com/office/drawing/2016/5/12/chartex" xmlns:cx7="http://schemas.microsoft.com/office/drawing/2016/5/13/chartex" xmlns:cx8="http://schemas.microsoft.com/office/drawing/2016/5/14/chartex" xmlns:mc="http://schemas.openxmlformats.org/markup-compatibility/2006" xmlns:aink="http://schemas.microsoft.com/office/drawing/2016/ink" xmlns:am3d="http://schemas.microsoft.com/office/drawing/2017/model3d" xmlns:o="urn:schemas-microsoft-com:office:office" xmlns:r="http://schemas.openxmlformats.org/officeDocument/2006/relationships" xmlns:m="http://schemas.openxmlformats.org/officeDocument/2006/math" xmlns:v="urn:schemas-microsoft-com:vml" xmlns:wp14="http://schemas.microsoft.com/office/word/2010/wordprocessingDrawing" xmlns:wp="http://schemas.openxmlformats.org/drawingml/2006/wordprocessingDrawing" xmlns:w10="urn:schemas-microsoft-com:office:word" xmlns:w="http://schemas.openxmlformats.org/wordprocessingml/2006/main" xmlns:w14="http://schemas.microsoft.com/office/word/2010/wordml" xmlns:w15="http://schemas.microsoft.com/office/word/2012/wordml" xmlns:w16cid="http://schemas.microsoft.com/office/word/2016/wordml/cid" xmlns:w16se="http://schemas.microsoft.com/office/word/2015/wordml/symex" xmlns:wpg="http://schemas.microsoft.com/office/word/2010/wordprocessingGroup" xmlns:wpi="http://schemas.microsoft.com/office/word/2010/wordprocessingInk" xmlns:wne="http://schemas.microsoft.com/office/word/2006/wordml" xmlns:wps="http://schemas.microsoft.com/office/word/2010/wordprocessingShape" mc:Ignorable="w14 w15 w16se w16cid wp14">
   <w:docParts>
     <w:docPart>
       <w:docPartPr>
@@ -3613,7 +3584,7 @@
 </file>
 
 <file path=word/glossary/fontTable.xml><?xml version="1.0" encoding="utf-8"?>
-<w:fonts xmlns:mc="http://schemas.openxmlformats.org/markup-compatibility/2006" xmlns:r="http://schemas.openxmlformats.org/officeDocument/2006/relationships" xmlns:w="http://schemas.openxmlformats.org/wordprocessingml/2006/main" xmlns:w14="http://schemas.microsoft.com/office/word/2010/wordml" xmlns:w15="http://schemas.microsoft.com/office/word/2012/wordml" xmlns:w16se="http://schemas.microsoft.com/office/word/2015/wordml/symex" mc:Ignorable="w14 w15 w16se">
+<w:fonts xmlns:mc="http://schemas.openxmlformats.org/markup-compatibility/2006" xmlns:r="http://schemas.openxmlformats.org/officeDocument/2006/relationships" xmlns:w="http://schemas.openxmlformats.org/wordprocessingml/2006/main" xmlns:w14="http://schemas.microsoft.com/office/word/2010/wordml" xmlns:w15="http://schemas.microsoft.com/office/word/2012/wordml" xmlns:w16cid="http://schemas.microsoft.com/office/word/2016/wordml/cid" xmlns:w16se="http://schemas.microsoft.com/office/word/2015/wordml/symex" mc:Ignorable="w14 w15 w16se w16cid">
   <w:font w:name="Symbol">
     <w:panose1 w:val="05050102010706020507"/>
     <w:charset w:val="02"/>
@@ -3647,7 +3618,7 @@
     <w:charset w:val="00"/>
     <w:family w:val="swiss"/>
     <w:pitch w:val="variable"/>
-    <w:sig w:usb0="E0002AFF" w:usb1="C000247B" w:usb2="00000009" w:usb3="00000000" w:csb0="000001FF" w:csb1="00000000"/>
+    <w:sig w:usb0="E4002EFF" w:usb1="C000247B" w:usb2="00000009" w:usb3="00000000" w:csb0="000001FF" w:csb1="00000000"/>
   </w:font>
   <w:font w:name="MS Mincho">
     <w:altName w:val="ＭＳ 明朝"/>
@@ -3662,7 +3633,7 @@
     <w:charset w:val="00"/>
     <w:family w:val="swiss"/>
     <w:pitch w:val="variable"/>
-    <w:sig w:usb0="E0002EFF" w:usb1="C0007843" w:usb2="00000009" w:usb3="00000000" w:csb0="000001FF" w:csb1="00000000"/>
+    <w:sig w:usb0="E0002EFF" w:usb1="C000785B" w:usb2="00000009" w:usb3="00000000" w:csb0="000001FF" w:csb1="00000000"/>
   </w:font>
   <w:font w:name="MS Gothic">
     <w:altName w:val="ＭＳ ゴシック"/>
@@ -3684,20 +3655,20 @@
     <w:charset w:val="00"/>
     <w:family w:val="swiss"/>
     <w:pitch w:val="variable"/>
-    <w:sig w:usb0="E0002EFF" w:usb1="C0007843" w:usb2="00000009" w:usb3="00000000" w:csb0="000001FF" w:csb1="00000000"/>
+    <w:sig w:usb0="E0002EFF" w:usb1="C000785B" w:usb2="00000009" w:usb3="00000000" w:csb0="000001FF" w:csb1="00000000"/>
   </w:font>
   <w:font w:name="Calibri Light">
     <w:panose1 w:val="020F0302020204030204"/>
     <w:charset w:val="00"/>
     <w:family w:val="swiss"/>
     <w:pitch w:val="variable"/>
-    <w:sig w:usb0="E0002AFF" w:usb1="C000247B" w:usb2="00000009" w:usb3="00000000" w:csb0="000001FF" w:csb1="00000000"/>
+    <w:sig w:usb0="E4002EFF" w:usb1="C000247B" w:usb2="00000009" w:usb3="00000000" w:csb0="000001FF" w:csb1="00000000"/>
   </w:font>
 </w:fonts>
 </file>
 
 <file path=word/glossary/settings.xml><?xml version="1.0" encoding="utf-8"?>
-<w:settings xmlns:mc="http://schemas.openxmlformats.org/markup-compatibility/2006" xmlns:o="urn:schemas-microsoft-com:office:office" xmlns:r="http://schemas.openxmlformats.org/officeDocument/2006/relationships" xmlns:m="http://schemas.openxmlformats.org/officeDocument/2006/math" xmlns:v="urn:schemas-microsoft-com:vml" xmlns:w10="urn:schemas-microsoft-com:office:word" xmlns:w="http://schemas.openxmlformats.org/wordprocessingml/2006/main" xmlns:w14="http://schemas.microsoft.com/office/word/2010/wordml" xmlns:w15="http://schemas.microsoft.com/office/word/2012/wordml" xmlns:w16se="http://schemas.microsoft.com/office/word/2015/wordml/symex" xmlns:sl="http://schemas.openxmlformats.org/schemaLibrary/2006/main" mc:Ignorable="w14 w15 w16se">
+<w:settings xmlns:mc="http://schemas.openxmlformats.org/markup-compatibility/2006" xmlns:o="urn:schemas-microsoft-com:office:office" xmlns:r="http://schemas.openxmlformats.org/officeDocument/2006/relationships" xmlns:m="http://schemas.openxmlformats.org/officeDocument/2006/math" xmlns:v="urn:schemas-microsoft-com:vml" xmlns:w10="urn:schemas-microsoft-com:office:word" xmlns:w="http://schemas.openxmlformats.org/wordprocessingml/2006/main" xmlns:w14="http://schemas.microsoft.com/office/word/2010/wordml" xmlns:w15="http://schemas.microsoft.com/office/word/2012/wordml" xmlns:w16cid="http://schemas.microsoft.com/office/word/2016/wordml/cid" xmlns:w16se="http://schemas.microsoft.com/office/word/2015/wordml/symex" xmlns:sl="http://schemas.openxmlformats.org/schemaLibrary/2006/main" mc:Ignorable="w14 w15 w16se w16cid">
   <w:view w:val="normal"/>
   <w:defaultTabStop w:val="720"/>
   <w:characterSpacingControl w:val="doNotCompress"/>
@@ -3708,6 +3679,7 @@
     <w:compatSetting w:name="enableOpenTypeFeatures" w:uri="http://schemas.microsoft.com/office/word" w:val="1"/>
     <w:compatSetting w:name="doNotFlipMirrorIndents" w:uri="http://schemas.microsoft.com/office/word" w:val="1"/>
     <w:compatSetting w:name="differentiateMultirowTableHeaders" w:uri="http://schemas.microsoft.com/office/word" w:val="1"/>
+    <w:compatSetting w:name="useWord2013TrackBottomHyphenation" w:uri="http://schemas.microsoft.com/office/word" w:val="1"/>
   </w:compat>
   <w:rsids>
     <w:rsidRoot w:val="00F6431D"/>
@@ -3715,6 +3687,7 @@
     <w:rsid w:val="009F4E86"/>
     <w:rsid w:val="00CA288E"/>
     <w:rsid w:val="00CC3A53"/>
+    <w:rsid w:val="00ED22EC"/>
     <w:rsid w:val="00F6431D"/>
     <w:rsid w:val="00F74471"/>
   </w:rsids>
@@ -3740,7 +3713,7 @@
 </file>
 
 <file path=word/glossary/styles.xml><?xml version="1.0" encoding="utf-8"?>
-<w:styles xmlns:mc="http://schemas.openxmlformats.org/markup-compatibility/2006" xmlns:r="http://schemas.openxmlformats.org/officeDocument/2006/relationships" xmlns:w="http://schemas.openxmlformats.org/wordprocessingml/2006/main" xmlns:w14="http://schemas.microsoft.com/office/word/2010/wordml" xmlns:w15="http://schemas.microsoft.com/office/word/2012/wordml" xmlns:w16se="http://schemas.microsoft.com/office/word/2015/wordml/symex" mc:Ignorable="w14 w15 w16se">
+<w:styles xmlns:mc="http://schemas.openxmlformats.org/markup-compatibility/2006" xmlns:r="http://schemas.openxmlformats.org/officeDocument/2006/relationships" xmlns:w="http://schemas.openxmlformats.org/wordprocessingml/2006/main" xmlns:w14="http://schemas.microsoft.com/office/word/2010/wordml" xmlns:w15="http://schemas.microsoft.com/office/word/2012/wordml" xmlns:w16cid="http://schemas.microsoft.com/office/word/2016/wordml/cid" xmlns:w16se="http://schemas.microsoft.com/office/word/2015/wordml/symex" mc:Ignorable="w14 w15 w16se w16cid">
   <w:docDefaults>
     <w:rPrDefault>
       <w:rPr>
@@ -3756,7 +3729,7 @@
       </w:pPr>
     </w:pPrDefault>
   </w:docDefaults>
-  <w:latentStyles w:defLockedState="0" w:defUIPriority="99" w:defSemiHidden="0" w:defUnhideWhenUsed="0" w:defQFormat="0" w:count="371">
+  <w:latentStyles w:defLockedState="0" w:defUIPriority="99" w:defSemiHidden="0" w:defUnhideWhenUsed="0" w:defQFormat="0" w:count="377">
     <w:lsdException w:name="Normal" w:uiPriority="0" w:qFormat="1"/>
     <w:lsdException w:name="heading 1" w:uiPriority="9" w:qFormat="1"/>
     <w:lsdException w:name="heading 2" w:semiHidden="1" w:uiPriority="9" w:unhideWhenUsed="1" w:qFormat="1"/>
@@ -3904,11 +3877,8 @@
     <w:lsdException w:name="Table 3D effects 3" w:semiHidden="1" w:unhideWhenUsed="1"/>
     <w:lsdException w:name="Table Contemporary" w:semiHidden="1" w:unhideWhenUsed="1"/>
     <w:lsdException w:name="Table Elegant" w:semiHidden="1" w:unhideWhenUsed="1"/>
-    <w:lsdException w:name="Table Professional" w:semiHidden="1" w:unhideWhenUsed="1"/>
     <w:lsdException w:name="Table Subtle 1" w:semiHidden="1" w:unhideWhenUsed="1"/>
     <w:lsdException w:name="Table Subtle 2" w:semiHidden="1" w:unhideWhenUsed="1"/>
-    <w:lsdException w:name="Table Web 1" w:semiHidden="1" w:unhideWhenUsed="1"/>
-    <w:lsdException w:name="Table Web 2" w:semiHidden="1" w:unhideWhenUsed="1"/>
     <w:lsdException w:name="Table Web 3" w:semiHidden="1" w:unhideWhenUsed="1"/>
     <w:lsdException w:name="Balloon Text" w:semiHidden="1" w:unhideWhenUsed="1"/>
     <w:lsdException w:name="Table Grid" w:uiPriority="39"/>
@@ -4128,6 +4098,12 @@
     <w:lsdException w:name="List Table 5 Dark Accent 6" w:uiPriority="50"/>
     <w:lsdException w:name="List Table 6 Colorful Accent 6" w:uiPriority="51"/>
     <w:lsdException w:name="List Table 7 Colorful Accent 6" w:uiPriority="52"/>
+    <w:lsdException w:name="Mention" w:semiHidden="1" w:unhideWhenUsed="1"/>
+    <w:lsdException w:name="Smart Hyperlink" w:semiHidden="1" w:unhideWhenUsed="1"/>
+    <w:lsdException w:name="Hashtag" w:semiHidden="1" w:unhideWhenUsed="1"/>
+    <w:lsdException w:name="Unresolved Mention" w:semiHidden="1" w:unhideWhenUsed="1"/>
+    <w:lsdException w:name="Smart Link" w:semiHidden="1" w:unhideWhenUsed="1"/>
+    <w:lsdException w:name="Smart Link Error" w:semiHidden="1" w:unhideWhenUsed="1"/>
   </w:latentStyles>
   <w:style w:type="paragraph" w:default="1" w:styleId="Normal">
     <w:name w:val="Normal"/>
@@ -4219,7 +4195,7 @@
 </file>
 
 <file path=word/glossary/webSettings.xml><?xml version="1.0" encoding="utf-8"?>
-<w:webSettings xmlns:mc="http://schemas.openxmlformats.org/markup-compatibility/2006" xmlns:r="http://schemas.openxmlformats.org/officeDocument/2006/relationships" xmlns:w="http://schemas.openxmlformats.org/wordprocessingml/2006/main" xmlns:w14="http://schemas.microsoft.com/office/word/2010/wordml" xmlns:w15="http://schemas.microsoft.com/office/word/2012/wordml" xmlns:w16se="http://schemas.microsoft.com/office/word/2015/wordml/symex" mc:Ignorable="w14 w15 w16se">
+<w:webSettings xmlns:mc="http://schemas.openxmlformats.org/markup-compatibility/2006" xmlns:r="http://schemas.openxmlformats.org/officeDocument/2006/relationships" xmlns:w="http://schemas.openxmlformats.org/wordprocessingml/2006/main" xmlns:w14="http://schemas.microsoft.com/office/word/2010/wordml" xmlns:w15="http://schemas.microsoft.com/office/word/2012/wordml" xmlns:w16cid="http://schemas.microsoft.com/office/word/2016/wordml/cid" xmlns:w16se="http://schemas.microsoft.com/office/word/2015/wordml/symex" mc:Ignorable="w14 w15 w16se w16cid">
   <w:optimizeForBrowser/>
   <w:allowPNG/>
 </w:webSettings>
@@ -4513,7 +4489,7 @@
 </file>
 
 <file path=customXml/itemProps2.xml><?xml version="1.0" encoding="utf-8"?>
-<ds:datastoreItem xmlns:ds="http://schemas.openxmlformats.org/officeDocument/2006/customXml" ds:itemID="{1DB5D345-AC33-44E6-84CD-3589D9783250}">
+<ds:datastoreItem xmlns:ds="http://schemas.openxmlformats.org/officeDocument/2006/customXml" ds:itemID="{9E9F57D0-9683-42C5-80DE-B0ACC46EC697}">
   <ds:schemaRefs>
     <ds:schemaRef ds:uri="http://schemas.openxmlformats.org/officeDocument/2006/bibliography"/>
   </ds:schemaRefs>

</xml_diff>